<commit_message>
Deploy website - based on 50041c4efe43a43bff98a9ccc8d486a886c78204
</commit_message>
<xml_diff>
--- a/docattachment/imgenius流程自定义函数4.0.4.docx
+++ b/docattachment/imgenius流程自定义函数4.0.4.docx
@@ -3479,6 +3479,7 @@
       <w:r>
         <w:t>”</w:t>
       </w:r>
+      <w:proofErr w:type="gramStart"/>
       <w:r>
         <w:rPr>
           <w:rFonts w:hint="eastAsia"/>
@@ -3492,7 +3493,14 @@
         <w:rPr>
           <w:rFonts w:hint="eastAsia"/>
         </w:rPr>
-        <w:t>_taskGroupPropertyName</w:t>
+        <w:t>_</w:t>
+      </w:r>
+      <w:proofErr w:type="gramEnd"/>
+      <w:r>
+        <w:rPr>
+          <w:rFonts w:hint="eastAsia"/>
+        </w:rPr>
+        <w:t>taskGroupPropertyName</w:t>
       </w:r>
       <w:r>
         <w:t>”</w:t>
@@ -3655,72 +3663,88 @@
         </w:rPr>
         <w:t>：字符串类型，更新类型，为</w:t>
       </w:r>
+      <w:proofErr w:type="gramStart"/>
       <w:r>
         <w:t>”</w:t>
       </w:r>
+      <w:proofErr w:type="gramEnd"/>
       <w:r>
         <w:rPr>
           <w:rFonts w:hint="eastAsia"/>
         </w:rPr>
         <w:t>Update</w:t>
       </w:r>
+      <w:proofErr w:type="gramStart"/>
       <w:r>
         <w:t>”</w:t>
       </w:r>
+      <w:proofErr w:type="gramEnd"/>
       <w:r>
         <w:rPr>
           <w:rFonts w:hint="eastAsia"/>
         </w:rPr>
         <w:t>或</w:t>
       </w:r>
+      <w:proofErr w:type="gramStart"/>
       <w:r>
         <w:t>”</w:t>
       </w:r>
+      <w:proofErr w:type="gramEnd"/>
       <w:r>
         <w:rPr>
           <w:rFonts w:hint="eastAsia"/>
         </w:rPr>
         <w:t>Add</w:t>
       </w:r>
+      <w:proofErr w:type="gramStart"/>
       <w:r>
         <w:t>”</w:t>
       </w:r>
+      <w:proofErr w:type="gramEnd"/>
       <w:r>
         <w:rPr>
           <w:rFonts w:hint="eastAsia"/>
         </w:rPr>
         <w:t>，其中</w:t>
       </w:r>
+      <w:proofErr w:type="gramStart"/>
       <w:r>
         <w:t>”</w:t>
       </w:r>
+      <w:proofErr w:type="gramEnd"/>
       <w:r>
         <w:rPr>
           <w:rFonts w:hint="eastAsia"/>
         </w:rPr>
         <w:t>Update</w:t>
       </w:r>
+      <w:proofErr w:type="gramStart"/>
       <w:r>
         <w:t>”</w:t>
       </w:r>
+      <w:proofErr w:type="gramEnd"/>
       <w:r>
         <w:rPr>
           <w:rFonts w:hint="eastAsia"/>
         </w:rPr>
         <w:t>表示更新，会删除以前的参与者人员和参与者角色，</w:t>
       </w:r>
+      <w:proofErr w:type="gramStart"/>
       <w:r>
         <w:t>”</w:t>
       </w:r>
+      <w:proofErr w:type="gramEnd"/>
       <w:r>
         <w:rPr>
           <w:rFonts w:hint="eastAsia"/>
         </w:rPr>
         <w:t>Add</w:t>
       </w:r>
+      <w:proofErr w:type="gramStart"/>
       <w:r>
         <w:t>”</w:t>
       </w:r>
+      <w:proofErr w:type="gramEnd"/>
       <w:r>
         <w:rPr>
           <w:rFonts w:hint="eastAsia"/>
@@ -3930,6 +3954,7 @@
       <w:r>
         <w:t>”</w:t>
       </w:r>
+      <w:proofErr w:type="gramStart"/>
       <w:r>
         <w:rPr>
           <w:rFonts w:hint="eastAsia"/>
@@ -3943,7 +3968,14 @@
         <w:rPr>
           <w:rFonts w:hint="eastAsia"/>
         </w:rPr>
-        <w:t>_taskGroupPropertyName</w:t>
+        <w:t>_</w:t>
+      </w:r>
+      <w:proofErr w:type="gramEnd"/>
+      <w:r>
+        <w:rPr>
+          <w:rFonts w:hint="eastAsia"/>
+        </w:rPr>
+        <w:t>taskGroupPropertyName</w:t>
       </w:r>
       <w:r>
         <w:t>”</w:t>
@@ -4113,72 +4145,88 @@
         </w:rPr>
         <w:t>：字符串类型，更新类型，为</w:t>
       </w:r>
+      <w:proofErr w:type="gramStart"/>
       <w:r>
         <w:t>”</w:t>
       </w:r>
+      <w:proofErr w:type="gramEnd"/>
       <w:r>
         <w:rPr>
           <w:rFonts w:hint="eastAsia"/>
         </w:rPr>
         <w:t>Update</w:t>
       </w:r>
+      <w:proofErr w:type="gramStart"/>
       <w:r>
         <w:t>”</w:t>
       </w:r>
+      <w:proofErr w:type="gramEnd"/>
       <w:r>
         <w:rPr>
           <w:rFonts w:hint="eastAsia"/>
         </w:rPr>
         <w:t>或</w:t>
       </w:r>
+      <w:proofErr w:type="gramStart"/>
       <w:r>
         <w:t>”</w:t>
       </w:r>
+      <w:proofErr w:type="gramEnd"/>
       <w:r>
         <w:rPr>
           <w:rFonts w:hint="eastAsia"/>
         </w:rPr>
         <w:t>Add</w:t>
       </w:r>
+      <w:proofErr w:type="gramStart"/>
       <w:r>
         <w:t>”</w:t>
       </w:r>
+      <w:proofErr w:type="gramEnd"/>
       <w:r>
         <w:rPr>
           <w:rFonts w:hint="eastAsia"/>
         </w:rPr>
         <w:t>，其中</w:t>
       </w:r>
+      <w:proofErr w:type="gramStart"/>
       <w:r>
         <w:t>”</w:t>
       </w:r>
+      <w:proofErr w:type="gramEnd"/>
       <w:r>
         <w:rPr>
           <w:rFonts w:hint="eastAsia"/>
         </w:rPr>
         <w:t>Update</w:t>
       </w:r>
+      <w:proofErr w:type="gramStart"/>
       <w:r>
         <w:t>”</w:t>
       </w:r>
+      <w:proofErr w:type="gramEnd"/>
       <w:r>
         <w:rPr>
           <w:rFonts w:hint="eastAsia"/>
         </w:rPr>
         <w:t>表示更新，会删除以前的参与者人员，</w:t>
       </w:r>
+      <w:proofErr w:type="gramStart"/>
       <w:r>
         <w:t>”</w:t>
       </w:r>
+      <w:proofErr w:type="gramEnd"/>
       <w:r>
         <w:rPr>
           <w:rFonts w:hint="eastAsia"/>
         </w:rPr>
         <w:t>Add</w:t>
       </w:r>
+      <w:proofErr w:type="gramStart"/>
       <w:r>
         <w:t>”</w:t>
       </w:r>
+      <w:proofErr w:type="gramEnd"/>
       <w:r>
         <w:rPr>
           <w:rFonts w:hint="eastAsia"/>
@@ -4430,6 +4478,7 @@
       <w:r>
         <w:t>”</w:t>
       </w:r>
+      <w:proofErr w:type="gramStart"/>
       <w:r>
         <w:rPr>
           <w:rFonts w:hint="eastAsia"/>
@@ -4443,7 +4492,14 @@
         <w:rPr>
           <w:rFonts w:hint="eastAsia"/>
         </w:rPr>
-        <w:t>_bdClassName</w:t>
+        <w:t>_</w:t>
+      </w:r>
+      <w:proofErr w:type="gramEnd"/>
+      <w:r>
+        <w:rPr>
+          <w:rFonts w:hint="eastAsia"/>
+        </w:rPr>
+        <w:t>bdClassName</w:t>
       </w:r>
       <w:r>
         <w:t>”</w:t>
@@ -4654,72 +4710,88 @@
         </w:rPr>
         <w:t>：字符串类型，更新类型，为</w:t>
       </w:r>
+      <w:proofErr w:type="gramStart"/>
       <w:r>
         <w:t>”</w:t>
       </w:r>
+      <w:proofErr w:type="gramEnd"/>
       <w:r>
         <w:rPr>
           <w:rFonts w:hint="eastAsia"/>
         </w:rPr>
         <w:t>Update</w:t>
       </w:r>
+      <w:proofErr w:type="gramStart"/>
       <w:r>
         <w:t>”</w:t>
       </w:r>
+      <w:proofErr w:type="gramEnd"/>
       <w:r>
         <w:rPr>
           <w:rFonts w:hint="eastAsia"/>
         </w:rPr>
         <w:t>或</w:t>
       </w:r>
+      <w:proofErr w:type="gramStart"/>
       <w:r>
         <w:t>”</w:t>
       </w:r>
+      <w:proofErr w:type="gramEnd"/>
       <w:r>
         <w:rPr>
           <w:rFonts w:hint="eastAsia"/>
         </w:rPr>
         <w:t>Add</w:t>
       </w:r>
+      <w:proofErr w:type="gramStart"/>
       <w:r>
         <w:t>”</w:t>
       </w:r>
+      <w:proofErr w:type="gramEnd"/>
       <w:r>
         <w:rPr>
           <w:rFonts w:hint="eastAsia"/>
         </w:rPr>
         <w:t>，其中</w:t>
       </w:r>
+      <w:proofErr w:type="gramStart"/>
       <w:r>
         <w:t>”</w:t>
       </w:r>
+      <w:proofErr w:type="gramEnd"/>
       <w:r>
         <w:rPr>
           <w:rFonts w:hint="eastAsia"/>
         </w:rPr>
         <w:t>Update</w:t>
       </w:r>
+      <w:proofErr w:type="gramStart"/>
       <w:r>
         <w:t>”</w:t>
       </w:r>
+      <w:proofErr w:type="gramEnd"/>
       <w:r>
         <w:rPr>
           <w:rFonts w:hint="eastAsia"/>
         </w:rPr>
         <w:t>表示更新，会删除以前的参与者人员，</w:t>
       </w:r>
+      <w:proofErr w:type="gramStart"/>
       <w:r>
         <w:t>”</w:t>
       </w:r>
+      <w:proofErr w:type="gramEnd"/>
       <w:r>
         <w:rPr>
           <w:rFonts w:hint="eastAsia"/>
         </w:rPr>
         <w:t>Add</w:t>
       </w:r>
+      <w:proofErr w:type="gramStart"/>
       <w:r>
         <w:t>”</w:t>
       </w:r>
+      <w:proofErr w:type="gramEnd"/>
       <w:r>
         <w:rPr>
           <w:rFonts w:hint="eastAsia"/>
@@ -4994,6 +5066,7 @@
         <w:t xml:space="preserve"> (_ </w:t>
       </w:r>
       <w:proofErr w:type="spellStart"/>
+      <w:proofErr w:type="gramStart"/>
       <w:r>
         <w:rPr>
           <w:rFonts w:hint="eastAsia"/>
@@ -5005,7 +5078,14 @@
         <w:rPr>
           <w:rFonts w:hint="eastAsia"/>
         </w:rPr>
-        <w:t xml:space="preserve">,_ </w:t>
+        <w:t>,_</w:t>
+      </w:r>
+      <w:proofErr w:type="gramEnd"/>
+      <w:r>
+        <w:rPr>
+          <w:rFonts w:hint="eastAsia"/>
+        </w:rPr>
+        <w:t xml:space="preserve"> </w:t>
       </w:r>
       <w:proofErr w:type="spellStart"/>
       <w:r>
@@ -5047,7 +5127,21 @@
         <w:rPr>
           <w:rFonts w:hint="eastAsia"/>
         </w:rPr>
-        <w:t>释放作业组下作业任务，这些作业任务将变成待计划状态，可以在业务流程的业务</w:t>
+        <w:t>释放作业组下作业任务，这些作业任务将变成</w:t>
+      </w:r>
+      <w:proofErr w:type="gramStart"/>
+      <w:r>
+        <w:rPr>
+          <w:rFonts w:hint="eastAsia"/>
+        </w:rPr>
+        <w:t>待计划</w:t>
+      </w:r>
+      <w:proofErr w:type="gramEnd"/>
+      <w:r>
+        <w:rPr>
+          <w:rFonts w:hint="eastAsia"/>
+        </w:rPr>
+        <w:t>状态，可以在业务流程的业务</w:t>
       </w:r>
       <w:r>
         <w:rPr>
@@ -5331,7 +5425,21 @@
         <w:rPr>
           <w:rFonts w:hint="eastAsia"/>
         </w:rPr>
-        <w:t>”的值指定的作业规范名且由作业组属性“属性</w:t>
+        <w:t>”的值指定的作业</w:t>
+      </w:r>
+      <w:proofErr w:type="gramStart"/>
+      <w:r>
+        <w:rPr>
+          <w:rFonts w:hint="eastAsia"/>
+        </w:rPr>
+        <w:t>规范名且由</w:t>
+      </w:r>
+      <w:proofErr w:type="gramEnd"/>
+      <w:r>
+        <w:rPr>
+          <w:rFonts w:hint="eastAsia"/>
+        </w:rPr>
+        <w:t>作业组属性“属性</w:t>
       </w:r>
       <w:r>
         <w:rPr>
@@ -5475,7 +5583,21 @@
         <w:rPr>
           <w:rFonts w:hint="eastAsia"/>
         </w:rPr>
-        <w:t>释放作业组下指定作业任务，这些作业任务将变成待计划状态，可以在业务流程的业务活动和条件逻辑活动完成事件后中调用。同一事件可以多次调用此函数，函数之间用分号隔开。</w:t>
+        <w:t>释放作业组下指定作业任务，这些作业任务将变成</w:t>
+      </w:r>
+      <w:proofErr w:type="gramStart"/>
+      <w:r>
+        <w:rPr>
+          <w:rFonts w:hint="eastAsia"/>
+        </w:rPr>
+        <w:t>待计划</w:t>
+      </w:r>
+      <w:proofErr w:type="gramEnd"/>
+      <w:r>
+        <w:rPr>
+          <w:rFonts w:hint="eastAsia"/>
+        </w:rPr>
+        <w:t>状态，可以在业务流程的业务活动和条件逻辑活动完成事件后中调用。同一事件可以多次调用此函数，函数之间用分号隔开。</w:t>
       </w:r>
     </w:p>
     <w:p>
@@ -5538,6 +5660,7 @@
       <w:r>
         <w:t>“TSName”</w:t>
       </w:r>
+      <w:proofErr w:type="gramStart"/>
       <w:r>
         <w:rPr>
           <w:rFonts w:hint="eastAsia"/>
@@ -5551,7 +5674,14 @@
         <w:rPr>
           <w:rFonts w:hint="eastAsia"/>
         </w:rPr>
-        <w:t>TsName1</w:t>
+        <w:t>TsName</w:t>
+      </w:r>
+      <w:proofErr w:type="gramEnd"/>
+      <w:r>
+        <w:rPr>
+          <w:rFonts w:hint="eastAsia"/>
+        </w:rPr>
+        <w:t>1</w:t>
       </w:r>
       <w:r>
         <w:t>”</w:t>
@@ -6095,7 +6225,21 @@
         <w:rPr>
           <w:rFonts w:hint="eastAsia"/>
         </w:rPr>
-        <w:t>：字符串类型，作业组属性名，作业组属性类型为字符串，作业组属性的值即为指定的全路径资产名，作业组属性的值形如“发电厂</w:t>
+        <w:t>：字符串类型，作业组属性名，作业组属性类型为字符串，作业组属性的值即为指定的全路径资产名，作业组属性</w:t>
+      </w:r>
+      <w:proofErr w:type="gramStart"/>
+      <w:r>
+        <w:rPr>
+          <w:rFonts w:hint="eastAsia"/>
+        </w:rPr>
+        <w:t>的值形如</w:t>
+      </w:r>
+      <w:proofErr w:type="gramEnd"/>
+      <w:r>
+        <w:rPr>
+          <w:rFonts w:hint="eastAsia"/>
+        </w:rPr>
+        <w:t>“发电厂</w:t>
       </w:r>
       <w:r>
         <w:rPr>
@@ -6451,7 +6595,21 @@
         <w:rPr>
           <w:rFonts w:hint="eastAsia"/>
         </w:rPr>
-        <w:t>，固有属性名，修改后值，作业组属性的值形如“</w:t>
+        <w:t>，固有属性名，修改后值，作业组属性</w:t>
+      </w:r>
+      <w:proofErr w:type="gramStart"/>
+      <w:r>
+        <w:rPr>
+          <w:rFonts w:hint="eastAsia"/>
+        </w:rPr>
+        <w:t>的值形如</w:t>
+      </w:r>
+      <w:proofErr w:type="gramEnd"/>
+      <w:r>
+        <w:rPr>
+          <w:rFonts w:hint="eastAsia"/>
+        </w:rPr>
+        <w:t>“</w:t>
       </w:r>
       <w:r>
         <w:rPr>
@@ -6569,18 +6727,22 @@
         </w:rPr>
         <w:t>为固有属性名（支持</w:t>
       </w:r>
+      <w:proofErr w:type="gramStart"/>
       <w:r>
         <w:t>”</w:t>
       </w:r>
+      <w:proofErr w:type="gramEnd"/>
       <w:r>
         <w:rPr>
           <w:rFonts w:hint="eastAsia"/>
         </w:rPr>
         <w:t>NAME</w:t>
       </w:r>
+      <w:proofErr w:type="gramStart"/>
       <w:r>
         <w:t>”</w:t>
       </w:r>
+      <w:proofErr w:type="gramEnd"/>
       <w:r>
         <w:rPr>
           <w:rFonts w:hint="eastAsia"/>
@@ -6593,9 +6755,19 @@
         </w:rPr>
         <w:t>,</w:t>
       </w:r>
-      <w:r>
-        <w:t>” MARK”</w:t>
-      </w:r>
+      <w:proofErr w:type="gramStart"/>
+      <w:r>
+        <w:t>”</w:t>
+      </w:r>
+      <w:proofErr w:type="gramEnd"/>
+      <w:r>
+        <w:t xml:space="preserve"> MARK</w:t>
+      </w:r>
+      <w:proofErr w:type="gramStart"/>
+      <w:r>
+        <w:t>”</w:t>
+      </w:r>
+      <w:proofErr w:type="gramEnd"/>
       <w:r>
         <w:rPr>
           <w:rFonts w:hint="eastAsia"/>
@@ -6691,8 +6863,16 @@
         <w:rPr>
           <w:rFonts w:hint="eastAsia"/>
         </w:rPr>
-        <w:t>资产名修改</w:t>
-      </w:r>
+        <w:t>资产</w:t>
+      </w:r>
+      <w:proofErr w:type="gramStart"/>
+      <w:r>
+        <w:rPr>
+          <w:rFonts w:hint="eastAsia"/>
+        </w:rPr>
+        <w:t>名修改</w:t>
+      </w:r>
+      <w:proofErr w:type="gramEnd"/>
       <w:r>
         <w:rPr>
           <w:rFonts w:hint="eastAsia"/>
@@ -8203,7 +8383,15 @@
         <w:ind w:left="1260" w:firstLineChars="0" w:firstLine="0"/>
       </w:pPr>
       <w:r>
-        <w:t>数据的格式样例如下图</w:t>
+        <w:t>数据的格式</w:t>
+      </w:r>
+      <w:proofErr w:type="gramStart"/>
+      <w:r>
+        <w:t>样例如</w:t>
+      </w:r>
+      <w:proofErr w:type="gramEnd"/>
+      <w:r>
+        <w:t>下图</w:t>
       </w:r>
       <w:r>
         <w:rPr>
@@ -8284,7 +8472,21 @@
         <w:rPr>
           <w:rFonts w:hint="eastAsia"/>
         </w:rPr>
-        <w:t>数据的值样例如下图：</w:t>
+        <w:t>数据的</w:t>
+      </w:r>
+      <w:proofErr w:type="gramStart"/>
+      <w:r>
+        <w:rPr>
+          <w:rFonts w:hint="eastAsia"/>
+        </w:rPr>
+        <w:t>值样例如</w:t>
+      </w:r>
+      <w:proofErr w:type="gramEnd"/>
+      <w:r>
+        <w:rPr>
+          <w:rFonts w:hint="eastAsia"/>
+        </w:rPr>
+        <w:t>下图：</w:t>
       </w:r>
     </w:p>
     <w:p>
@@ -8353,7 +8555,21 @@
         <w:rPr>
           <w:rFonts w:hint="eastAsia"/>
         </w:rPr>
-        <w:t>项列表的格式样例如下图：</w:t>
+        <w:t>项列表的格式</w:t>
+      </w:r>
+      <w:proofErr w:type="gramStart"/>
+      <w:r>
+        <w:rPr>
+          <w:rFonts w:hint="eastAsia"/>
+        </w:rPr>
+        <w:t>样例如</w:t>
+      </w:r>
+      <w:proofErr w:type="gramEnd"/>
+      <w:r>
+        <w:rPr>
+          <w:rFonts w:hint="eastAsia"/>
+        </w:rPr>
+        <w:t>下图：</w:t>
       </w:r>
     </w:p>
     <w:p>
@@ -8421,7 +8637,21 @@
         <w:rPr>
           <w:rFonts w:hint="eastAsia"/>
         </w:rPr>
-        <w:t>项列表的值样例如下图：</w:t>
+        <w:t>项列表的</w:t>
+      </w:r>
+      <w:proofErr w:type="gramStart"/>
+      <w:r>
+        <w:rPr>
+          <w:rFonts w:hint="eastAsia"/>
+        </w:rPr>
+        <w:t>值样例如</w:t>
+      </w:r>
+      <w:proofErr w:type="gramEnd"/>
+      <w:r>
+        <w:rPr>
+          <w:rFonts w:hint="eastAsia"/>
+        </w:rPr>
+        <w:t>下图：</w:t>
       </w:r>
     </w:p>
     <w:p>
@@ -9099,9 +9329,11 @@
       <w:r>
         <w:t>return</w:t>
       </w:r>
+      <w:proofErr w:type="gramStart"/>
       <w:r>
         <w:t>返库</w:t>
       </w:r>
+      <w:proofErr w:type="gramEnd"/>
       <w:r>
         <w:rPr>
           <w:rFonts w:hint="eastAsia"/>
@@ -10109,7 +10341,21 @@
         <w:rPr>
           <w:rFonts w:hint="eastAsia"/>
         </w:rPr>
-        <w:t>中生成本次操作的记录日志。</w:t>
+        <w:t>中</w:t>
+      </w:r>
+      <w:proofErr w:type="gramStart"/>
+      <w:r>
+        <w:rPr>
+          <w:rFonts w:hint="eastAsia"/>
+        </w:rPr>
+        <w:t>生成本次操作</w:t>
+      </w:r>
+      <w:proofErr w:type="gramEnd"/>
+      <w:r>
+        <w:rPr>
+          <w:rFonts w:hint="eastAsia"/>
+        </w:rPr>
+        <w:t>的记录日志。</w:t>
       </w:r>
     </w:p>
     <w:p>
@@ -10931,9 +11177,11 @@
       <w:r>
         <w:t>return</w:t>
       </w:r>
+      <w:proofErr w:type="gramStart"/>
       <w:r>
         <w:t>返库</w:t>
       </w:r>
+      <w:proofErr w:type="gramEnd"/>
       <w:r>
         <w:rPr>
           <w:rFonts w:hint="eastAsia"/>
@@ -11919,7 +12167,21 @@
         <w:rPr>
           <w:rFonts w:hint="eastAsia"/>
         </w:rPr>
-        <w:t>中生成本次操作的记录日志。</w:t>
+        <w:t>中</w:t>
+      </w:r>
+      <w:proofErr w:type="gramStart"/>
+      <w:r>
+        <w:rPr>
+          <w:rFonts w:hint="eastAsia"/>
+        </w:rPr>
+        <w:t>生成本次操作</w:t>
+      </w:r>
+      <w:proofErr w:type="gramEnd"/>
+      <w:r>
+        <w:rPr>
+          <w:rFonts w:hint="eastAsia"/>
+        </w:rPr>
+        <w:t>的记录日志。</w:t>
       </w:r>
     </w:p>
     <w:p>
@@ -11986,6 +12248,7 @@
         <w:ind w:firstLineChars="0"/>
       </w:pPr>
       <w:proofErr w:type="spellStart"/>
+      <w:proofErr w:type="gramStart"/>
       <w:r>
         <w:t>MultiInventoryOperation</w:t>
       </w:r>
@@ -11994,7 +12257,14 @@
         <w:rPr>
           <w:rFonts w:hint="eastAsia"/>
         </w:rPr>
-        <w:t>("</w:t>
+        <w:t>(</w:t>
+      </w:r>
+      <w:proofErr w:type="gramEnd"/>
+      <w:r>
+        <w:rPr>
+          <w:rFonts w:hint="eastAsia"/>
+        </w:rPr>
+        <w:t>"</w:t>
       </w:r>
       <w:proofErr w:type="spellStart"/>
       <w:r>
@@ -12357,7 +12627,21 @@
         <w:rPr>
           <w:rFonts w:hint="eastAsia"/>
         </w:rPr>
-        <w:t>中生成本次操作的记录日志。</w:t>
+        <w:t>中</w:t>
+      </w:r>
+      <w:proofErr w:type="gramStart"/>
+      <w:r>
+        <w:rPr>
+          <w:rFonts w:hint="eastAsia"/>
+        </w:rPr>
+        <w:t>生成本次操作</w:t>
+      </w:r>
+      <w:proofErr w:type="gramEnd"/>
+      <w:r>
+        <w:rPr>
+          <w:rFonts w:hint="eastAsia"/>
+        </w:rPr>
+        <w:t>的记录日志。</w:t>
       </w:r>
     </w:p>
     <w:p>
@@ -12442,6 +12726,7 @@
       <w:r>
         <w:t>”</w:t>
       </w:r>
+      <w:proofErr w:type="gramStart"/>
       <w:r>
         <w:rPr>
           <w:rFonts w:hint="eastAsia"/>
@@ -12462,6 +12747,7 @@
         <w:t>Type</w:t>
       </w:r>
       <w:proofErr w:type="spellEnd"/>
+      <w:proofErr w:type="gramEnd"/>
       <w:r>
         <w:t>”</w:t>
       </w:r>
@@ -12587,15 +12873,19 @@
         </w:rPr>
         <w:t>字符串类型，关键字类型名。该参数缺省值为</w:t>
       </w:r>
+      <w:proofErr w:type="gramStart"/>
       <w:r>
         <w:t>”</w:t>
       </w:r>
+      <w:proofErr w:type="gramEnd"/>
       <w:r>
         <w:t>例外名</w:t>
       </w:r>
+      <w:proofErr w:type="gramStart"/>
       <w:r>
         <w:t>”</w:t>
       </w:r>
+      <w:proofErr w:type="gramEnd"/>
       <w:r>
         <w:rPr>
           <w:rFonts w:hint="eastAsia"/>
@@ -12697,15 +12987,19 @@
         </w:rPr>
         <w:t>",</w:t>
       </w:r>
+      <w:proofErr w:type="gramStart"/>
       <w:r>
         <w:t>”</w:t>
       </w:r>
+      <w:proofErr w:type="gramEnd"/>
       <w:r>
         <w:t>例外名</w:t>
       </w:r>
+      <w:proofErr w:type="gramStart"/>
       <w:r>
         <w:t>”</w:t>
       </w:r>
+      <w:proofErr w:type="gramEnd"/>
       <w:r>
         <w:rPr>
           <w:rFonts w:hint="eastAsia"/>
@@ -20455,6 +20749,7 @@
       <w:r>
         <w:t>"</w:t>
       </w:r>
+      <w:proofErr w:type="gramStart"/>
       <w:r>
         <w:rPr>
           <w:rFonts w:hint="eastAsia"/>
@@ -20485,6 +20780,7 @@
       <w:bookmarkEnd w:id="41"/>
       <w:bookmarkEnd w:id="42"/>
       <w:proofErr w:type="spellEnd"/>
+      <w:proofErr w:type="gramEnd"/>
       <w:r>
         <w:t>”)</w:t>
       </w:r>
@@ -20641,7 +20937,19 @@
         <w:rPr>
           <w:rFonts w:hint="eastAsia"/>
         </w:rPr>
-        <w:t>参数可以只写一个，但是不能为空。</w:t>
+        <w:t>参数可以只写一个</w:t>
+      </w:r>
+      <w:r>
+        <w:rPr>
+          <w:rFonts w:hint="eastAsia"/>
+        </w:rPr>
+        <w:t>，必须为开始时间，写两个时若有一个为空，则不为空的字符串起作用</w:t>
+      </w:r>
+      <w:r>
+        <w:rPr>
+          <w:rFonts w:hint="eastAsia"/>
+        </w:rPr>
+        <w:t>。</w:t>
       </w:r>
     </w:p>
     <w:p>
@@ -20708,9 +21016,11 @@
         </w:rPr>
         <w:t>,</w:t>
       </w:r>
+      <w:proofErr w:type="gramStart"/>
       <w:r>
         <w:t>”</w:t>
       </w:r>
+      <w:proofErr w:type="gramEnd"/>
       <w:r>
         <w:rPr>
           <w:rFonts w:ascii="新宋体" w:hAnsi="新宋体" w:cs="新宋体" w:hint="eastAsia"/>
@@ -20733,8 +21043,13 @@
         </w:rPr>
         <w:t>时间属性</w:t>
       </w:r>
-      <w:r>
-        <w:t>”)</w:t>
+      <w:proofErr w:type="gramStart"/>
+      <w:r>
+        <w:t>”</w:t>
+      </w:r>
+      <w:proofErr w:type="gramEnd"/>
+      <w:r>
+        <w:t>)</w:t>
       </w:r>
     </w:p>
     <w:p>
@@ -20804,6 +21119,7 @@
         <w:t>assetPropertyName</w:t>
       </w:r>
       <w:proofErr w:type="spellEnd"/>
+      <w:proofErr w:type="gramStart"/>
       <w:r>
         <w:t>”</w:t>
       </w:r>
@@ -20817,6 +21133,7 @@
         <w:t>“</w:t>
       </w:r>
       <w:proofErr w:type="spellStart"/>
+      <w:proofErr w:type="gramEnd"/>
       <w:r>
         <w:t>tgPropertyName</w:t>
       </w:r>
@@ -21114,7 +21431,21 @@
         <w:rPr>
           <w:rFonts w:hint="eastAsia"/>
         </w:rPr>
-        <w:t>把作业组最后一个顶层作业名解析后更新到类型为</w:t>
+        <w:t>把作业组最后一个顶层作业名解析后更新</w:t>
+      </w:r>
+      <w:proofErr w:type="gramStart"/>
+      <w:r>
+        <w:rPr>
+          <w:rFonts w:hint="eastAsia"/>
+        </w:rPr>
+        <w:t>到类型</w:t>
+      </w:r>
+      <w:proofErr w:type="gramEnd"/>
+      <w:r>
+        <w:rPr>
+          <w:rFonts w:hint="eastAsia"/>
+        </w:rPr>
+        <w:t>为</w:t>
       </w:r>
       <w:r>
         <w:rPr>
@@ -23192,6 +23523,7 @@
       <w:r>
         <w:t>”</w:t>
       </w:r>
+      <w:proofErr w:type="gramStart"/>
       <w:r>
         <w:rPr>
           <w:rFonts w:hint="eastAsia"/>
@@ -23209,6 +23541,7 @@
         <w:t>endTime</w:t>
       </w:r>
       <w:proofErr w:type="spellEnd"/>
+      <w:proofErr w:type="gramEnd"/>
       <w:r>
         <w:t>”</w:t>
       </w:r>
@@ -23560,13 +23893,18 @@
       </w:r>
       <w:proofErr w:type="spellEnd"/>
       <w:r>
-        <w:t>",”</w:t>
+        <w:t>"</w:t>
+      </w:r>
+      <w:proofErr w:type="gramStart"/>
+      <w:r>
+        <w:t>,”</w:t>
       </w:r>
       <w:proofErr w:type="spellStart"/>
       <w:r>
         <w:t>updateString</w:t>
       </w:r>
       <w:proofErr w:type="spellEnd"/>
+      <w:proofErr w:type="gramEnd"/>
       <w:r>
         <w:t>”,"</w:t>
       </w:r>
@@ -23712,72 +24050,88 @@
         </w:rPr>
         <w:t>：字符串类型，更新类型，为</w:t>
       </w:r>
+      <w:proofErr w:type="gramStart"/>
       <w:r>
         <w:t>”</w:t>
       </w:r>
+      <w:proofErr w:type="gramEnd"/>
       <w:r>
         <w:rPr>
           <w:rFonts w:hint="eastAsia"/>
         </w:rPr>
         <w:t>Update</w:t>
       </w:r>
+      <w:proofErr w:type="gramStart"/>
       <w:r>
         <w:t>”</w:t>
       </w:r>
+      <w:proofErr w:type="gramEnd"/>
       <w:r>
         <w:rPr>
           <w:rFonts w:hint="eastAsia"/>
         </w:rPr>
         <w:t>或</w:t>
       </w:r>
+      <w:proofErr w:type="gramStart"/>
       <w:r>
         <w:t>”</w:t>
       </w:r>
+      <w:proofErr w:type="gramEnd"/>
       <w:r>
         <w:rPr>
           <w:rFonts w:hint="eastAsia"/>
         </w:rPr>
         <w:t>Add</w:t>
       </w:r>
+      <w:proofErr w:type="gramStart"/>
       <w:r>
         <w:t>”</w:t>
       </w:r>
+      <w:proofErr w:type="gramEnd"/>
       <w:r>
         <w:rPr>
           <w:rFonts w:hint="eastAsia"/>
         </w:rPr>
         <w:t>，其中</w:t>
       </w:r>
+      <w:proofErr w:type="gramStart"/>
       <w:r>
         <w:t>”</w:t>
       </w:r>
+      <w:proofErr w:type="gramEnd"/>
       <w:r>
         <w:rPr>
           <w:rFonts w:hint="eastAsia"/>
         </w:rPr>
         <w:t>Update</w:t>
       </w:r>
+      <w:proofErr w:type="gramStart"/>
       <w:r>
         <w:t>”</w:t>
       </w:r>
+      <w:proofErr w:type="gramEnd"/>
       <w:r>
         <w:rPr>
           <w:rFonts w:hint="eastAsia"/>
         </w:rPr>
         <w:t>表示更新，</w:t>
       </w:r>
+      <w:proofErr w:type="gramStart"/>
       <w:r>
         <w:t>”</w:t>
       </w:r>
+      <w:proofErr w:type="gramEnd"/>
       <w:r>
         <w:rPr>
           <w:rFonts w:hint="eastAsia"/>
         </w:rPr>
         <w:t>Add</w:t>
       </w:r>
+      <w:proofErr w:type="gramStart"/>
       <w:r>
         <w:t>”</w:t>
       </w:r>
+      <w:proofErr w:type="gramEnd"/>
       <w:r>
         <w:rPr>
           <w:rFonts w:hint="eastAsia"/>
@@ -23903,12 +24257,14 @@
         </w:rPr>
         <w:t>("</w:t>
       </w:r>
+      <w:proofErr w:type="gramStart"/>
       <w:r>
         <w:rPr>
           <w:rFonts w:hint="eastAsia"/>
         </w:rPr>
         <w:t>登高证</w:t>
       </w:r>
+      <w:proofErr w:type="gramEnd"/>
       <w:r>
         <w:rPr>
           <w:rFonts w:hint="eastAsia"/>
@@ -24023,7 +24379,11 @@
         <w:t>type</w:t>
       </w:r>
       <w:r>
-        <w:t>",”</w:t>
+        <w:t>"</w:t>
+      </w:r>
+      <w:proofErr w:type="gramStart"/>
+      <w:r>
+        <w:t>,”</w:t>
       </w:r>
       <w:proofErr w:type="spellStart"/>
       <w:r>
@@ -24033,6 +24393,7 @@
         <w:t>userData</w:t>
       </w:r>
       <w:proofErr w:type="spellEnd"/>
+      <w:proofErr w:type="gramEnd"/>
       <w:r>
         <w:t>”"</w:t>
       </w:r>
@@ -24205,46 +24566,56 @@
         </w:rPr>
         <w:t>：字符串类型，数据传输类型，支持</w:t>
       </w:r>
+      <w:proofErr w:type="gramStart"/>
       <w:r>
         <w:t>”</w:t>
       </w:r>
       <w:proofErr w:type="spellStart"/>
+      <w:proofErr w:type="gramEnd"/>
       <w:r>
         <w:rPr>
           <w:rFonts w:hint="eastAsia"/>
         </w:rPr>
         <w:t>Get</w:t>
       </w:r>
+      <w:proofErr w:type="gramStart"/>
       <w:r>
         <w:t>”</w:t>
       </w:r>
+      <w:proofErr w:type="gramEnd"/>
       <w:r>
         <w:rPr>
           <w:rFonts w:hint="eastAsia"/>
         </w:rPr>
         <w:t>,</w:t>
       </w:r>
+      <w:proofErr w:type="gramStart"/>
       <w:r>
         <w:t>”</w:t>
       </w:r>
+      <w:proofErr w:type="gramEnd"/>
       <w:r>
         <w:rPr>
           <w:rFonts w:hint="eastAsia"/>
         </w:rPr>
         <w:t>Post</w:t>
       </w:r>
+      <w:proofErr w:type="gramStart"/>
       <w:r>
         <w:t>”</w:t>
       </w:r>
+      <w:proofErr w:type="gramEnd"/>
       <w:r>
         <w:rPr>
           <w:rFonts w:hint="eastAsia"/>
         </w:rPr>
         <w:t>,</w:t>
       </w:r>
+      <w:proofErr w:type="gramStart"/>
       <w:r>
         <w:t>”</w:t>
       </w:r>
+      <w:proofErr w:type="gramEnd"/>
       <w:r>
         <w:rPr>
           <w:rFonts w:hint="eastAsia"/>
@@ -24474,6 +24845,7 @@
       <w:r>
         <w:t>”</w:t>
       </w:r>
+      <w:proofErr w:type="gramStart"/>
       <w:r>
         <w:rPr>
           <w:rFonts w:hint="eastAsia"/>
@@ -24487,7 +24859,14 @@
         <w:rPr>
           <w:rFonts w:hint="eastAsia"/>
         </w:rPr>
-        <w:t>_taskGroupPropertyName</w:t>
+        <w:t>_</w:t>
+      </w:r>
+      <w:proofErr w:type="gramEnd"/>
+      <w:r>
+        <w:rPr>
+          <w:rFonts w:hint="eastAsia"/>
+        </w:rPr>
+        <w:t>taskGroupPropertyName</w:t>
       </w:r>
       <w:r>
         <w:t>”</w:t>
@@ -24657,72 +25036,88 @@
         </w:rPr>
         <w:t>：字符串类型，更新类型，为</w:t>
       </w:r>
+      <w:proofErr w:type="gramStart"/>
       <w:r>
         <w:t>”</w:t>
       </w:r>
+      <w:proofErr w:type="gramEnd"/>
       <w:r>
         <w:rPr>
           <w:rFonts w:hint="eastAsia"/>
         </w:rPr>
         <w:t>Update</w:t>
       </w:r>
+      <w:proofErr w:type="gramStart"/>
       <w:r>
         <w:t>”</w:t>
       </w:r>
+      <w:proofErr w:type="gramEnd"/>
       <w:r>
         <w:rPr>
           <w:rFonts w:hint="eastAsia"/>
         </w:rPr>
         <w:t>或</w:t>
       </w:r>
+      <w:proofErr w:type="gramStart"/>
       <w:r>
         <w:t>”</w:t>
       </w:r>
+      <w:proofErr w:type="gramEnd"/>
       <w:r>
         <w:rPr>
           <w:rFonts w:hint="eastAsia"/>
         </w:rPr>
         <w:t>Add</w:t>
       </w:r>
+      <w:proofErr w:type="gramStart"/>
       <w:r>
         <w:t>”</w:t>
       </w:r>
+      <w:proofErr w:type="gramEnd"/>
       <w:r>
         <w:rPr>
           <w:rFonts w:hint="eastAsia"/>
         </w:rPr>
         <w:t>，其中</w:t>
       </w:r>
+      <w:proofErr w:type="gramStart"/>
       <w:r>
         <w:t>”</w:t>
       </w:r>
+      <w:proofErr w:type="gramEnd"/>
       <w:r>
         <w:rPr>
           <w:rFonts w:hint="eastAsia"/>
         </w:rPr>
         <w:t>Update</w:t>
       </w:r>
+      <w:proofErr w:type="gramStart"/>
       <w:r>
         <w:t>”</w:t>
       </w:r>
+      <w:proofErr w:type="gramEnd"/>
       <w:r>
         <w:rPr>
           <w:rFonts w:hint="eastAsia"/>
         </w:rPr>
         <w:t>表示更新，会删除以前的参与者人员和参与者角色，</w:t>
       </w:r>
+      <w:proofErr w:type="gramStart"/>
       <w:r>
         <w:t>”</w:t>
       </w:r>
+      <w:proofErr w:type="gramEnd"/>
       <w:r>
         <w:rPr>
           <w:rFonts w:hint="eastAsia"/>
         </w:rPr>
         <w:t>Add</w:t>
       </w:r>
+      <w:proofErr w:type="gramStart"/>
       <w:r>
         <w:t>”</w:t>
       </w:r>
+      <w:proofErr w:type="gramEnd"/>
       <w:r>
         <w:rPr>
           <w:rFonts w:hint="eastAsia"/>
@@ -25215,13 +25610,23 @@
         </w:rPr>
         <w:t>','</w:t>
       </w:r>
+      <w:proofErr w:type="gramStart"/>
       <w:r>
         <w:rPr>
           <w:rFonts w:ascii="Calibri" w:eastAsia="宋体" w:hAnsi="Calibri" w:cs="Calibri" w:hint="eastAsia"/>
           <w:color w:val="1C1E21"/>
           <w:szCs w:val="21"/>
         </w:rPr>
-        <w:t>新父亲资产</w:t>
+        <w:t>新父亲</w:t>
+      </w:r>
+      <w:proofErr w:type="gramEnd"/>
+      <w:r>
+        <w:rPr>
+          <w:rFonts w:ascii="Calibri" w:eastAsia="宋体" w:hAnsi="Calibri" w:cs="Calibri" w:hint="eastAsia"/>
+          <w:color w:val="1C1E21"/>
+          <w:szCs w:val="21"/>
+        </w:rPr>
+        <w:t>资产</w:t>
       </w:r>
       <w:r>
         <w:rPr>
@@ -25956,6 +26361,7 @@
         </w:rPr>
         <w:t>','add</w:t>
       </w:r>
+      <w:proofErr w:type="gramStart"/>
       <w:r>
         <w:rPr>
           <w:rFonts w:ascii="Calibri" w:hAnsi="Calibri" w:cs="Calibri"/>
@@ -25964,6 +26370,7 @@
         </w:rPr>
         <w:t>’</w:t>
       </w:r>
+      <w:proofErr w:type="gramEnd"/>
       <w:r>
         <w:rPr>
           <w:rFonts w:ascii="Calibri" w:hAnsi="Calibri" w:cs="Calibri"/>
@@ -26038,7 +26445,25 @@
           <w:szCs w:val="21"/>
           <w:shd w:val="clear" w:color="auto" w:fill="FFFFFF"/>
         </w:rPr>
-        <w:t>UpdateActivityOutTime(“_activityEntityName”,”_taskGroupPropertyName”)</w:t>
+        <w:t>UpdateActivityOutTime(“_activityEntityName”</w:t>
+      </w:r>
+      <w:proofErr w:type="gramStart"/>
+      <w:r>
+        <w:rPr>
+          <w:rFonts w:ascii="Calibri" w:hAnsi="Calibri" w:cs="Calibri"/>
+          <w:szCs w:val="21"/>
+          <w:shd w:val="clear" w:color="auto" w:fill="FFFFFF"/>
+        </w:rPr>
+        <w:t>,”_</w:t>
+      </w:r>
+      <w:proofErr w:type="gramEnd"/>
+      <w:r>
+        <w:rPr>
+          <w:rFonts w:ascii="Calibri" w:hAnsi="Calibri" w:cs="Calibri"/>
+          <w:szCs w:val="21"/>
+          <w:shd w:val="clear" w:color="auto" w:fill="FFFFFF"/>
+        </w:rPr>
+        <w:t>taskGroupPropertyName”)</w:t>
       </w:r>
     </w:p>
     <w:p>
@@ -26199,13 +26624,13 @@
         <w:pStyle w:val="11"/>
         <w:ind w:left="840" w:firstLineChars="0" w:firstLine="0"/>
         <w:rPr>
+          <w:rFonts w:ascii="Calibri" w:hAnsi="Calibri" w:cs="Calibri"/>
+        </w:rPr>
+      </w:pPr>
+      <w:r>
+        <w:rPr>
           <w:rFonts w:ascii="Calibri" w:hAnsi="Calibri" w:cs="Calibri" w:hint="eastAsia"/>
         </w:rPr>
-      </w:pPr>
-      <w:r>
-        <w:rPr>
-          <w:rFonts w:ascii="Calibri" w:hAnsi="Calibri" w:cs="Calibri" w:hint="eastAsia"/>
-        </w:rPr>
         <w:t>作业组属性名参数不验证正确与否。</w:t>
       </w:r>
     </w:p>
@@ -26237,7 +26662,7 @@
         </w:numPr>
         <w:ind w:firstLineChars="0"/>
         <w:rPr>
-          <w:rFonts w:ascii="Calibri" w:hAnsi="Calibri" w:cs="Calibri" w:hint="eastAsia"/>
+          <w:rFonts w:ascii="Calibri" w:hAnsi="Calibri" w:cs="Calibri"/>
         </w:rPr>
       </w:pPr>
       <w:r>
@@ -26298,6 +26723,1189 @@
         </w:rPr>
         <w:t>")</w:t>
       </w:r>
+    </w:p>
+    <w:p>
+      <w:pPr>
+        <w:pStyle w:val="1"/>
+        <w:numPr>
+          <w:ilvl w:val="1"/>
+          <w:numId w:val="1"/>
+        </w:numPr>
+        <w:rPr>
+          <w:rFonts w:ascii="Calibri" w:eastAsia="Segoe UI" w:hAnsi="Calibri" w:cs="Calibri"/>
+          <w:color w:val="1C1E21"/>
+          <w:sz w:val="32"/>
+          <w:szCs w:val="32"/>
+        </w:rPr>
+      </w:pPr>
+      <w:proofErr w:type="spellStart"/>
+      <w:r>
+        <w:rPr>
+          <w:rFonts w:cstheme="minorHAnsi"/>
+          <w:sz w:val="32"/>
+          <w:szCs w:val="32"/>
+          <w:shd w:val="clear" w:color="auto" w:fill="FFFFFF"/>
+        </w:rPr>
+        <w:t>CompareTwoTaskGroupProperty</w:t>
+      </w:r>
+      <w:proofErr w:type="spellEnd"/>
+    </w:p>
+    <w:p>
+      <w:pPr>
+        <w:pStyle w:val="11"/>
+        <w:numPr>
+          <w:ilvl w:val="0"/>
+          <w:numId w:val="2"/>
+        </w:numPr>
+        <w:ind w:firstLineChars="0"/>
+        <w:rPr>
+          <w:rFonts w:ascii="Calibri" w:hAnsi="Calibri" w:cs="Calibri"/>
+        </w:rPr>
+      </w:pPr>
+      <w:r>
+        <w:rPr>
+          <w:rFonts w:ascii="Calibri" w:hAnsi="Calibri" w:cs="Calibri"/>
+        </w:rPr>
+        <w:t>函数原型：</w:t>
+      </w:r>
+    </w:p>
+    <w:p>
+      <w:pPr>
+        <w:pStyle w:val="11"/>
+        <w:ind w:left="840" w:firstLineChars="0" w:firstLine="0"/>
+        <w:rPr>
+          <w:rFonts w:ascii="Calibri" w:hAnsi="Calibri" w:cs="Calibri"/>
+        </w:rPr>
+      </w:pPr>
+      <w:proofErr w:type="spellStart"/>
+      <w:r>
+        <w:rPr>
+          <w:rFonts w:ascii="Calibri" w:hAnsi="Calibri" w:cs="Calibri"/>
+          <w:szCs w:val="21"/>
+          <w:shd w:val="clear" w:color="auto" w:fill="FFFFFF"/>
+        </w:rPr>
+        <w:t>CompareTwoTaskGroupProperty</w:t>
+      </w:r>
+      <w:proofErr w:type="spellEnd"/>
+      <w:r>
+        <w:rPr>
+          <w:rFonts w:ascii="Calibri" w:hAnsi="Calibri" w:cs="Calibri"/>
+          <w:szCs w:val="21"/>
+          <w:shd w:val="clear" w:color="auto" w:fill="FFFFFF"/>
+        </w:rPr>
+        <w:t xml:space="preserve"> </w:t>
+      </w:r>
+      <w:r>
+        <w:rPr>
+          <w:rFonts w:ascii="Calibri" w:hAnsi="Calibri" w:cs="Calibri"/>
+          <w:szCs w:val="21"/>
+          <w:shd w:val="clear" w:color="auto" w:fill="FFFFFF"/>
+        </w:rPr>
+        <w:t>(“</w:t>
+      </w:r>
+      <w:proofErr w:type="spellStart"/>
+      <w:r>
+        <w:rPr>
+          <w:rFonts w:ascii="Calibri" w:hAnsi="Calibri" w:cs="Calibri"/>
+          <w:szCs w:val="21"/>
+          <w:shd w:val="clear" w:color="auto" w:fill="FFFFFF"/>
+        </w:rPr>
+        <w:t>firstNumber</w:t>
+      </w:r>
+      <w:proofErr w:type="spellEnd"/>
+      <w:r>
+        <w:rPr>
+          <w:rFonts w:ascii="Calibri" w:hAnsi="Calibri" w:cs="Calibri"/>
+          <w:szCs w:val="21"/>
+          <w:shd w:val="clear" w:color="auto" w:fill="FFFFFF"/>
+        </w:rPr>
+        <w:t>”,”</w:t>
+      </w:r>
+      <w:r>
+        <w:t xml:space="preserve"> </w:t>
+      </w:r>
+      <w:proofErr w:type="spellStart"/>
+      <w:r>
+        <w:rPr>
+          <w:rFonts w:ascii="Calibri" w:hAnsi="Calibri" w:cs="Calibri"/>
+          <w:szCs w:val="21"/>
+          <w:shd w:val="clear" w:color="auto" w:fill="FFFFFF"/>
+        </w:rPr>
+        <w:t>secondNumber</w:t>
+      </w:r>
+      <w:proofErr w:type="spellEnd"/>
+      <w:r>
+        <w:rPr>
+          <w:rFonts w:ascii="Calibri" w:hAnsi="Calibri" w:cs="Calibri"/>
+          <w:szCs w:val="21"/>
+          <w:shd w:val="clear" w:color="auto" w:fill="FFFFFF"/>
+        </w:rPr>
+        <w:t>”</w:t>
+      </w:r>
+      <w:r>
+        <w:rPr>
+          <w:rFonts w:ascii="Calibri" w:hAnsi="Calibri" w:cs="Calibri"/>
+          <w:szCs w:val="21"/>
+          <w:shd w:val="clear" w:color="auto" w:fill="FFFFFF"/>
+        </w:rPr>
+        <w:t>,”</w:t>
+      </w:r>
+      <w:r>
+        <w:rPr>
+          <w:rFonts w:ascii="Calibri" w:hAnsi="Calibri" w:cs="Calibri"/>
+          <w:szCs w:val="21"/>
+          <w:shd w:val="clear" w:color="auto" w:fill="FFFFFF"/>
+        </w:rPr>
+        <w:t xml:space="preserve"> </w:t>
+      </w:r>
+      <w:proofErr w:type="spellStart"/>
+      <w:r>
+        <w:rPr>
+          <w:rFonts w:ascii="Calibri" w:hAnsi="Calibri" w:cs="Calibri"/>
+          <w:szCs w:val="21"/>
+          <w:shd w:val="clear" w:color="auto" w:fill="FFFFFF"/>
+        </w:rPr>
+        <w:t>resultValue</w:t>
+      </w:r>
+      <w:proofErr w:type="spellEnd"/>
+      <w:r>
+        <w:rPr>
+          <w:rFonts w:ascii="Calibri" w:hAnsi="Calibri" w:cs="Calibri"/>
+          <w:szCs w:val="21"/>
+          <w:shd w:val="clear" w:color="auto" w:fill="FFFFFF"/>
+        </w:rPr>
+        <w:t>”</w:t>
+      </w:r>
+      <w:r>
+        <w:rPr>
+          <w:rFonts w:ascii="Calibri" w:hAnsi="Calibri" w:cs="Calibri"/>
+          <w:szCs w:val="21"/>
+          <w:shd w:val="clear" w:color="auto" w:fill="FFFFFF"/>
+        </w:rPr>
+        <w:t>)</w:t>
+      </w:r>
+    </w:p>
+    <w:p>
+      <w:pPr>
+        <w:pStyle w:val="11"/>
+        <w:numPr>
+          <w:ilvl w:val="0"/>
+          <w:numId w:val="2"/>
+        </w:numPr>
+        <w:ind w:firstLineChars="0"/>
+        <w:rPr>
+          <w:rFonts w:ascii="Calibri" w:hAnsi="Calibri" w:cs="Calibri"/>
+        </w:rPr>
+      </w:pPr>
+      <w:r>
+        <w:rPr>
+          <w:rFonts w:ascii="Calibri" w:hAnsi="Calibri" w:cs="Calibri"/>
+        </w:rPr>
+        <w:t>函数描述：</w:t>
+      </w:r>
+    </w:p>
+    <w:p>
+      <w:pPr>
+        <w:pStyle w:val="11"/>
+        <w:ind w:left="840" w:firstLineChars="0" w:firstLine="0"/>
+        <w:rPr>
+          <w:rFonts w:ascii="Calibri" w:hAnsi="Calibri" w:cs="Calibri"/>
+        </w:rPr>
+      </w:pPr>
+      <w:r>
+        <w:rPr>
+          <w:rFonts w:ascii="Calibri" w:hAnsi="Calibri" w:cs="Calibri" w:hint="eastAsia"/>
+          <w:szCs w:val="21"/>
+          <w:shd w:val="clear" w:color="auto" w:fill="FFFFFF"/>
+        </w:rPr>
+        <w:t>比较两个作业组属性的判断，同时把判断结果赋值给第三个作业组属性</w:t>
+      </w:r>
+      <w:r>
+        <w:rPr>
+          <w:rFonts w:ascii="Calibri" w:hAnsi="Calibri" w:cs="Calibri" w:hint="eastAsia"/>
+          <w:szCs w:val="21"/>
+          <w:shd w:val="clear" w:color="auto" w:fill="FFFFFF"/>
+        </w:rPr>
+        <w:t>，可以在业务流程的初始活动、业务活动和条件逻辑活动完成事件后中调用。同一事件可以多次调用此函数，函数之间用分号隔开。</w:t>
+      </w:r>
+    </w:p>
+    <w:p>
+      <w:pPr>
+        <w:pStyle w:val="11"/>
+        <w:numPr>
+          <w:ilvl w:val="0"/>
+          <w:numId w:val="2"/>
+        </w:numPr>
+        <w:ind w:firstLineChars="0"/>
+        <w:rPr>
+          <w:rFonts w:ascii="Calibri" w:hAnsi="Calibri" w:cs="Calibri"/>
+        </w:rPr>
+      </w:pPr>
+      <w:r>
+        <w:rPr>
+          <w:rFonts w:ascii="Calibri" w:hAnsi="Calibri" w:cs="Calibri"/>
+        </w:rPr>
+        <w:t>参数说明：</w:t>
+      </w:r>
+    </w:p>
+    <w:p>
+      <w:pPr>
+        <w:pStyle w:val="11"/>
+        <w:numPr>
+          <w:ilvl w:val="1"/>
+          <w:numId w:val="2"/>
+        </w:numPr>
+        <w:ind w:firstLineChars="0"/>
+        <w:rPr>
+          <w:rFonts w:ascii="Calibri" w:hAnsi="Calibri" w:cs="Calibri"/>
+        </w:rPr>
+      </w:pPr>
+      <w:proofErr w:type="spellStart"/>
+      <w:r>
+        <w:rPr>
+          <w:rFonts w:ascii="Calibri" w:hAnsi="Calibri" w:cs="Calibri"/>
+          <w:szCs w:val="21"/>
+          <w:shd w:val="clear" w:color="auto" w:fill="FFFFFF"/>
+        </w:rPr>
+        <w:t>firstNumber</w:t>
+      </w:r>
+      <w:proofErr w:type="spellEnd"/>
+      <w:r>
+        <w:rPr>
+          <w:rFonts w:ascii="Calibri" w:hAnsi="Calibri" w:cs="Calibri" w:hint="eastAsia"/>
+          <w:szCs w:val="21"/>
+          <w:shd w:val="clear" w:color="auto" w:fill="FFFFFF"/>
+        </w:rPr>
+        <w:t>：字符串类型，</w:t>
+      </w:r>
+      <w:r>
+        <w:rPr>
+          <w:rFonts w:ascii="Calibri" w:hAnsi="Calibri" w:cs="Calibri" w:hint="eastAsia"/>
+          <w:szCs w:val="21"/>
+          <w:shd w:val="clear" w:color="auto" w:fill="FFFFFF"/>
+        </w:rPr>
+        <w:t>第一个作业组属性的</w:t>
+      </w:r>
+      <w:r>
+        <w:rPr>
+          <w:rFonts w:ascii="Calibri" w:hAnsi="Calibri" w:cs="Calibri" w:hint="eastAsia"/>
+          <w:szCs w:val="21"/>
+          <w:shd w:val="clear" w:color="auto" w:fill="FFFFFF"/>
+        </w:rPr>
+        <w:t>名称</w:t>
+      </w:r>
+      <w:r>
+        <w:rPr>
+          <w:rFonts w:ascii="Calibri" w:hAnsi="Calibri" w:cs="Calibri" w:hint="eastAsia"/>
+          <w:szCs w:val="21"/>
+          <w:shd w:val="clear" w:color="auto" w:fill="FFFFFF"/>
+        </w:rPr>
+        <w:t>。</w:t>
+      </w:r>
+    </w:p>
+    <w:p>
+      <w:pPr>
+        <w:pStyle w:val="11"/>
+        <w:numPr>
+          <w:ilvl w:val="1"/>
+          <w:numId w:val="2"/>
+        </w:numPr>
+        <w:ind w:firstLineChars="0"/>
+        <w:rPr>
+          <w:rFonts w:ascii="Calibri" w:hAnsi="Calibri" w:cs="Calibri"/>
+        </w:rPr>
+      </w:pPr>
+      <w:proofErr w:type="spellStart"/>
+      <w:r>
+        <w:rPr>
+          <w:rFonts w:ascii="Calibri" w:hAnsi="Calibri" w:cs="Calibri"/>
+          <w:szCs w:val="21"/>
+          <w:shd w:val="clear" w:color="auto" w:fill="FFFFFF"/>
+        </w:rPr>
+        <w:t>secondNumber</w:t>
+      </w:r>
+      <w:proofErr w:type="spellEnd"/>
+      <w:r>
+        <w:rPr>
+          <w:rFonts w:ascii="Calibri" w:hAnsi="Calibri" w:cs="Calibri" w:hint="eastAsia"/>
+          <w:szCs w:val="21"/>
+          <w:shd w:val="clear" w:color="auto" w:fill="FFFFFF"/>
+        </w:rPr>
+        <w:t>：字符串类型，</w:t>
+      </w:r>
+      <w:r>
+        <w:rPr>
+          <w:rFonts w:ascii="Calibri" w:hAnsi="Calibri" w:cs="Calibri" w:hint="eastAsia"/>
+          <w:szCs w:val="21"/>
+          <w:shd w:val="clear" w:color="auto" w:fill="FFFFFF"/>
+        </w:rPr>
+        <w:t>第二个作业组属性的</w:t>
+      </w:r>
+      <w:r>
+        <w:rPr>
+          <w:rFonts w:ascii="Calibri" w:hAnsi="Calibri" w:cs="Calibri" w:hint="eastAsia"/>
+          <w:szCs w:val="21"/>
+          <w:shd w:val="clear" w:color="auto" w:fill="FFFFFF"/>
+        </w:rPr>
+        <w:t>名称</w:t>
+      </w:r>
+      <w:r>
+        <w:rPr>
+          <w:rFonts w:ascii="Calibri" w:hAnsi="Calibri" w:cs="Calibri" w:hint="eastAsia"/>
+          <w:szCs w:val="21"/>
+          <w:shd w:val="clear" w:color="auto" w:fill="FFFFFF"/>
+        </w:rPr>
+        <w:t>。</w:t>
+      </w:r>
+    </w:p>
+    <w:p>
+      <w:pPr>
+        <w:pStyle w:val="11"/>
+        <w:numPr>
+          <w:ilvl w:val="1"/>
+          <w:numId w:val="2"/>
+        </w:numPr>
+        <w:ind w:firstLineChars="0"/>
+        <w:rPr>
+          <w:rFonts w:ascii="Calibri" w:hAnsi="Calibri" w:cs="Calibri"/>
+        </w:rPr>
+      </w:pPr>
+      <w:proofErr w:type="spellStart"/>
+      <w:r>
+        <w:rPr>
+          <w:rFonts w:ascii="Calibri" w:hAnsi="Calibri" w:cs="Calibri"/>
+          <w:szCs w:val="21"/>
+          <w:shd w:val="clear" w:color="auto" w:fill="FFFFFF"/>
+        </w:rPr>
+        <w:t>resultValue</w:t>
+      </w:r>
+      <w:proofErr w:type="spellEnd"/>
+      <w:r>
+        <w:rPr>
+          <w:rFonts w:ascii="Calibri" w:hAnsi="Calibri" w:cs="Calibri" w:hint="eastAsia"/>
+          <w:szCs w:val="21"/>
+          <w:shd w:val="clear" w:color="auto" w:fill="FFFFFF"/>
+        </w:rPr>
+        <w:t>：字符串类型，赋到第三个作业组属性的</w:t>
+      </w:r>
+      <w:r>
+        <w:rPr>
+          <w:rFonts w:ascii="Calibri" w:hAnsi="Calibri" w:cs="Calibri" w:hint="eastAsia"/>
+          <w:szCs w:val="21"/>
+          <w:shd w:val="clear" w:color="auto" w:fill="FFFFFF"/>
+        </w:rPr>
+        <w:t>名称</w:t>
+      </w:r>
+    </w:p>
+    <w:p>
+      <w:pPr>
+        <w:pStyle w:val="11"/>
+        <w:numPr>
+          <w:ilvl w:val="0"/>
+          <w:numId w:val="2"/>
+        </w:numPr>
+        <w:ind w:firstLineChars="0"/>
+        <w:rPr>
+          <w:rFonts w:ascii="Calibri" w:hAnsi="Calibri" w:cs="Calibri"/>
+        </w:rPr>
+      </w:pPr>
+      <w:r>
+        <w:rPr>
+          <w:rFonts w:ascii="Calibri" w:hAnsi="Calibri" w:cs="Calibri" w:hint="eastAsia"/>
+        </w:rPr>
+        <w:t>注意：</w:t>
+      </w:r>
+    </w:p>
+    <w:p>
+      <w:pPr>
+        <w:pStyle w:val="11"/>
+        <w:ind w:left="840" w:firstLineChars="0" w:firstLine="0"/>
+        <w:rPr>
+          <w:rFonts w:ascii="Calibri" w:hAnsi="Calibri" w:cs="Calibri"/>
+        </w:rPr>
+      </w:pPr>
+      <w:r>
+        <w:rPr>
+          <w:rFonts w:ascii="Calibri" w:hAnsi="Calibri" w:cs="Calibri" w:hint="eastAsia"/>
+        </w:rPr>
+        <w:t>第一个比第二个大，则结果为</w:t>
+      </w:r>
+      <w:r>
+        <w:rPr>
+          <w:rFonts w:ascii="Calibri" w:hAnsi="Calibri" w:cs="Calibri" w:hint="eastAsia"/>
+        </w:rPr>
+        <w:t>1</w:t>
+      </w:r>
+      <w:r>
+        <w:rPr>
+          <w:rFonts w:ascii="Calibri" w:hAnsi="Calibri" w:cs="Calibri" w:hint="eastAsia"/>
+        </w:rPr>
+        <w:t>，否则为</w:t>
+      </w:r>
+      <w:r>
+        <w:rPr>
+          <w:rFonts w:ascii="Calibri" w:hAnsi="Calibri" w:cs="Calibri" w:hint="eastAsia"/>
+        </w:rPr>
+        <w:t>0</w:t>
+      </w:r>
+      <w:r>
+        <w:rPr>
+          <w:rFonts w:ascii="Calibri" w:hAnsi="Calibri" w:cs="Calibri" w:hint="eastAsia"/>
+        </w:rPr>
+        <w:t>。</w:t>
+      </w:r>
+    </w:p>
+    <w:p>
+      <w:pPr>
+        <w:pStyle w:val="11"/>
+        <w:numPr>
+          <w:ilvl w:val="0"/>
+          <w:numId w:val="2"/>
+        </w:numPr>
+        <w:ind w:firstLineChars="0"/>
+        <w:rPr>
+          <w:rFonts w:ascii="Calibri" w:hAnsi="Calibri" w:cs="Calibri"/>
+        </w:rPr>
+      </w:pPr>
+      <w:r>
+        <w:rPr>
+          <w:rFonts w:ascii="Calibri" w:hAnsi="Calibri" w:cs="Calibri"/>
+        </w:rPr>
+        <w:t>例子：</w:t>
+      </w:r>
+    </w:p>
+    <w:p>
+      <w:pPr>
+        <w:pStyle w:val="11"/>
+        <w:numPr>
+          <w:ilvl w:val="1"/>
+          <w:numId w:val="2"/>
+        </w:numPr>
+        <w:ind w:firstLineChars="0"/>
+        <w:rPr>
+          <w:rFonts w:ascii="Calibri" w:hAnsi="Calibri" w:cs="Calibri"/>
+        </w:rPr>
+      </w:pPr>
+      <w:r>
+        <w:rPr>
+          <w:rFonts w:ascii="Calibri" w:hAnsi="Calibri" w:cs="Calibri"/>
+          <w:szCs w:val="21"/>
+          <w:shd w:val="clear" w:color="auto" w:fill="FFFFFF"/>
+        </w:rPr>
+        <w:t> </w:t>
+      </w:r>
+      <w:proofErr w:type="spellStart"/>
+      <w:r>
+        <w:rPr>
+          <w:rFonts w:ascii="Calibri" w:hAnsi="Calibri" w:cs="Calibri"/>
+          <w:szCs w:val="21"/>
+          <w:shd w:val="clear" w:color="auto" w:fill="FFFFFF"/>
+        </w:rPr>
+        <w:t>CompareTwoTaskGroupProperty</w:t>
+      </w:r>
+      <w:proofErr w:type="spellEnd"/>
+      <w:r>
+        <w:rPr>
+          <w:rFonts w:ascii="Calibri" w:hAnsi="Calibri" w:cs="Calibri" w:hint="eastAsia"/>
+          <w:szCs w:val="21"/>
+          <w:shd w:val="clear" w:color="auto" w:fill="FFFFFF"/>
+        </w:rPr>
+        <w:t xml:space="preserve"> ("</w:t>
+      </w:r>
+      <w:r>
+        <w:rPr>
+          <w:rFonts w:ascii="Calibri" w:hAnsi="Calibri" w:cs="Calibri" w:hint="eastAsia"/>
+          <w:szCs w:val="21"/>
+          <w:shd w:val="clear" w:color="auto" w:fill="FFFFFF"/>
+        </w:rPr>
+        <w:t>数量</w:t>
+      </w:r>
+      <w:r>
+        <w:rPr>
+          <w:rFonts w:ascii="Calibri" w:hAnsi="Calibri" w:cs="Calibri" w:hint="eastAsia"/>
+          <w:szCs w:val="21"/>
+          <w:shd w:val="clear" w:color="auto" w:fill="FFFFFF"/>
+        </w:rPr>
+        <w:t>1</w:t>
+      </w:r>
+      <w:r>
+        <w:rPr>
+          <w:rFonts w:ascii="Calibri" w:hAnsi="Calibri" w:cs="Calibri" w:hint="eastAsia"/>
+          <w:szCs w:val="21"/>
+          <w:shd w:val="clear" w:color="auto" w:fill="FFFFFF"/>
+        </w:rPr>
+        <w:t>","</w:t>
+      </w:r>
+      <w:r>
+        <w:rPr>
+          <w:rFonts w:ascii="Calibri" w:hAnsi="Calibri" w:cs="Calibri" w:hint="eastAsia"/>
+          <w:szCs w:val="21"/>
+          <w:shd w:val="clear" w:color="auto" w:fill="FFFFFF"/>
+        </w:rPr>
+        <w:t>数量</w:t>
+      </w:r>
+      <w:r>
+        <w:rPr>
+          <w:rFonts w:ascii="Calibri" w:hAnsi="Calibri" w:cs="Calibri" w:hint="eastAsia"/>
+          <w:szCs w:val="21"/>
+          <w:shd w:val="clear" w:color="auto" w:fill="FFFFFF"/>
+        </w:rPr>
+        <w:t>2</w:t>
+      </w:r>
+      <w:r>
+        <w:rPr>
+          <w:rFonts w:ascii="Calibri" w:hAnsi="Calibri" w:cs="Calibri" w:hint="eastAsia"/>
+          <w:szCs w:val="21"/>
+          <w:shd w:val="clear" w:color="auto" w:fill="FFFFFF"/>
+        </w:rPr>
+        <w:t>"</w:t>
+      </w:r>
+      <w:r>
+        <w:rPr>
+          <w:rFonts w:ascii="Calibri" w:hAnsi="Calibri" w:cs="Calibri"/>
+          <w:szCs w:val="21"/>
+          <w:shd w:val="clear" w:color="auto" w:fill="FFFFFF"/>
+        </w:rPr>
+        <w:t>,</w:t>
+      </w:r>
+      <w:proofErr w:type="gramStart"/>
+      <w:r>
+        <w:rPr>
+          <w:rFonts w:ascii="Calibri" w:hAnsi="Calibri" w:cs="Calibri"/>
+          <w:szCs w:val="21"/>
+          <w:shd w:val="clear" w:color="auto" w:fill="FFFFFF"/>
+        </w:rPr>
+        <w:t>”</w:t>
+      </w:r>
+      <w:proofErr w:type="gramEnd"/>
+      <w:r>
+        <w:rPr>
+          <w:rFonts w:ascii="Calibri" w:hAnsi="Calibri" w:cs="Calibri" w:hint="eastAsia"/>
+          <w:szCs w:val="21"/>
+          <w:shd w:val="clear" w:color="auto" w:fill="FFFFFF"/>
+        </w:rPr>
+        <w:t>结果</w:t>
+      </w:r>
+      <w:proofErr w:type="gramStart"/>
+      <w:r>
+        <w:rPr>
+          <w:rFonts w:ascii="Calibri" w:hAnsi="Calibri" w:cs="Calibri"/>
+          <w:szCs w:val="21"/>
+          <w:shd w:val="clear" w:color="auto" w:fill="FFFFFF"/>
+        </w:rPr>
+        <w:t>”</w:t>
+      </w:r>
+      <w:proofErr w:type="gramEnd"/>
+      <w:r>
+        <w:rPr>
+          <w:rFonts w:ascii="Calibri" w:hAnsi="Calibri" w:cs="Calibri" w:hint="eastAsia"/>
+          <w:szCs w:val="21"/>
+          <w:shd w:val="clear" w:color="auto" w:fill="FFFFFF"/>
+        </w:rPr>
+        <w:t>)</w:t>
+      </w:r>
+    </w:p>
+    <w:p>
+      <w:pPr>
+        <w:pStyle w:val="1"/>
+        <w:numPr>
+          <w:ilvl w:val="1"/>
+          <w:numId w:val="1"/>
+        </w:numPr>
+        <w:rPr>
+          <w:rFonts w:ascii="Calibri" w:eastAsia="Segoe UI" w:hAnsi="Calibri" w:cs="Calibri"/>
+          <w:color w:val="1C1E21"/>
+          <w:sz w:val="32"/>
+          <w:szCs w:val="32"/>
+        </w:rPr>
+      </w:pPr>
+      <w:proofErr w:type="spellStart"/>
+      <w:r>
+        <w:rPr>
+          <w:rFonts w:cstheme="minorHAnsi"/>
+          <w:sz w:val="32"/>
+          <w:szCs w:val="32"/>
+          <w:shd w:val="clear" w:color="auto" w:fill="FFFFFF"/>
+        </w:rPr>
+        <w:t>CalculationExpression</w:t>
+      </w:r>
+      <w:proofErr w:type="spellEnd"/>
+    </w:p>
+    <w:p>
+      <w:pPr>
+        <w:pStyle w:val="11"/>
+        <w:numPr>
+          <w:ilvl w:val="0"/>
+          <w:numId w:val="2"/>
+        </w:numPr>
+        <w:ind w:firstLineChars="0"/>
+        <w:rPr>
+          <w:rFonts w:ascii="Calibri" w:hAnsi="Calibri" w:cs="Calibri"/>
+        </w:rPr>
+      </w:pPr>
+      <w:r>
+        <w:rPr>
+          <w:rFonts w:ascii="Calibri" w:hAnsi="Calibri" w:cs="Calibri"/>
+        </w:rPr>
+        <w:t>函数原型：</w:t>
+      </w:r>
+    </w:p>
+    <w:p>
+      <w:pPr>
+        <w:pStyle w:val="11"/>
+        <w:ind w:left="840" w:firstLineChars="0" w:firstLine="0"/>
+        <w:rPr>
+          <w:rFonts w:ascii="Calibri" w:hAnsi="Calibri" w:cs="Calibri"/>
+        </w:rPr>
+      </w:pPr>
+      <w:proofErr w:type="spellStart"/>
+      <w:r>
+        <w:rPr>
+          <w:rFonts w:ascii="Calibri" w:hAnsi="Calibri" w:cs="Calibri"/>
+          <w:szCs w:val="21"/>
+          <w:shd w:val="clear" w:color="auto" w:fill="FFFFFF"/>
+        </w:rPr>
+        <w:t>CalculationExpression</w:t>
+      </w:r>
+      <w:proofErr w:type="spellEnd"/>
+      <w:r>
+        <w:rPr>
+          <w:rFonts w:ascii="Calibri" w:hAnsi="Calibri" w:cs="Calibri"/>
+          <w:szCs w:val="21"/>
+          <w:shd w:val="clear" w:color="auto" w:fill="FFFFFF"/>
+        </w:rPr>
+        <w:t>(“expression”</w:t>
+      </w:r>
+      <w:proofErr w:type="gramStart"/>
+      <w:r>
+        <w:rPr>
+          <w:rFonts w:ascii="Calibri" w:hAnsi="Calibri" w:cs="Calibri"/>
+          <w:szCs w:val="21"/>
+          <w:shd w:val="clear" w:color="auto" w:fill="FFFFFF"/>
+        </w:rPr>
+        <w:t>,”</w:t>
+      </w:r>
+      <w:proofErr w:type="spellStart"/>
+      <w:r>
+        <w:rPr>
+          <w:rFonts w:ascii="Calibri" w:hAnsi="Calibri" w:cs="Calibri"/>
+          <w:szCs w:val="21"/>
+          <w:shd w:val="clear" w:color="auto" w:fill="FFFFFF"/>
+        </w:rPr>
+        <w:t>resultPropertyName</w:t>
+      </w:r>
+      <w:proofErr w:type="spellEnd"/>
+      <w:proofErr w:type="gramEnd"/>
+      <w:r>
+        <w:rPr>
+          <w:rFonts w:ascii="Calibri" w:hAnsi="Calibri" w:cs="Calibri"/>
+          <w:szCs w:val="21"/>
+          <w:shd w:val="clear" w:color="auto" w:fill="FFFFFF"/>
+        </w:rPr>
+        <w:t>”)</w:t>
+      </w:r>
+    </w:p>
+    <w:p>
+      <w:pPr>
+        <w:pStyle w:val="11"/>
+        <w:numPr>
+          <w:ilvl w:val="0"/>
+          <w:numId w:val="2"/>
+        </w:numPr>
+        <w:ind w:firstLineChars="0"/>
+        <w:rPr>
+          <w:rFonts w:ascii="Calibri" w:hAnsi="Calibri" w:cs="Calibri"/>
+        </w:rPr>
+      </w:pPr>
+      <w:r>
+        <w:rPr>
+          <w:rFonts w:ascii="Calibri" w:hAnsi="Calibri" w:cs="Calibri"/>
+        </w:rPr>
+        <w:t>函数描述：</w:t>
+      </w:r>
+    </w:p>
+    <w:p>
+      <w:pPr>
+        <w:pStyle w:val="11"/>
+        <w:ind w:left="840" w:firstLineChars="0" w:firstLine="0"/>
+        <w:rPr>
+          <w:rFonts w:ascii="Calibri" w:hAnsi="Calibri" w:cs="Calibri"/>
+        </w:rPr>
+      </w:pPr>
+      <w:r>
+        <w:rPr>
+          <w:rFonts w:ascii="Calibri" w:hAnsi="Calibri" w:cs="Calibri" w:hint="eastAsia"/>
+          <w:szCs w:val="21"/>
+          <w:shd w:val="clear" w:color="auto" w:fill="FFFFFF"/>
+        </w:rPr>
+        <w:t>替换第一个参数</w:t>
+      </w:r>
+      <w:r>
+        <w:rPr>
+          <w:rFonts w:ascii="Calibri" w:hAnsi="Calibri" w:cs="Calibri" w:hint="eastAsia"/>
+          <w:szCs w:val="21"/>
+          <w:shd w:val="clear" w:color="auto" w:fill="FFFFFF"/>
+        </w:rPr>
+        <w:t>expression</w:t>
+      </w:r>
+      <w:r>
+        <w:rPr>
+          <w:rFonts w:ascii="Calibri" w:hAnsi="Calibri" w:cs="Calibri" w:hint="eastAsia"/>
+          <w:szCs w:val="21"/>
+          <w:shd w:val="clear" w:color="auto" w:fill="FFFFFF"/>
+        </w:rPr>
+        <w:t>中属性的值，计算该表达式的值保存于第二个属性</w:t>
+      </w:r>
+      <w:proofErr w:type="spellStart"/>
+      <w:r>
+        <w:rPr>
+          <w:rFonts w:ascii="Calibri" w:hAnsi="Calibri" w:cs="Calibri" w:hint="eastAsia"/>
+          <w:szCs w:val="21"/>
+          <w:shd w:val="clear" w:color="auto" w:fill="FFFFFF"/>
+        </w:rPr>
+        <w:t>resultPropertyName</w:t>
+      </w:r>
+      <w:proofErr w:type="spellEnd"/>
+      <w:r>
+        <w:rPr>
+          <w:rFonts w:ascii="Calibri" w:hAnsi="Calibri" w:cs="Calibri" w:hint="eastAsia"/>
+          <w:szCs w:val="21"/>
+          <w:shd w:val="clear" w:color="auto" w:fill="FFFFFF"/>
+        </w:rPr>
+        <w:t>，可以在业务流程的初始活动、业务活动和条件逻辑活动完成事件后中调用。同一事件可以多次调用此函数，函数之间用分号隔开。</w:t>
+      </w:r>
+    </w:p>
+    <w:p>
+      <w:pPr>
+        <w:pStyle w:val="11"/>
+        <w:numPr>
+          <w:ilvl w:val="0"/>
+          <w:numId w:val="2"/>
+        </w:numPr>
+        <w:ind w:firstLineChars="0"/>
+        <w:rPr>
+          <w:rFonts w:ascii="Calibri" w:hAnsi="Calibri" w:cs="Calibri"/>
+        </w:rPr>
+      </w:pPr>
+      <w:r>
+        <w:rPr>
+          <w:rFonts w:ascii="Calibri" w:hAnsi="Calibri" w:cs="Calibri"/>
+        </w:rPr>
+        <w:t>参数说明：</w:t>
+      </w:r>
+    </w:p>
+    <w:p>
+      <w:pPr>
+        <w:widowControl/>
+        <w:numPr>
+          <w:ilvl w:val="0"/>
+          <w:numId w:val="2"/>
+        </w:numPr>
+        <w:shd w:val="clear" w:color="auto" w:fill="FFFFFF"/>
+        <w:spacing w:before="100" w:beforeAutospacing="1" w:after="100" w:afterAutospacing="1"/>
+        <w:jc w:val="left"/>
+        <w:rPr>
+          <w:rFonts w:ascii="Segoe UI" w:eastAsia="宋体" w:hAnsi="Segoe UI" w:cs="Segoe UI"/>
+          <w:color w:val="000000"/>
+          <w:kern w:val="0"/>
+          <w:szCs w:val="21"/>
+        </w:rPr>
+      </w:pPr>
+      <w:r>
+        <w:rPr>
+          <w:rFonts w:ascii="Segoe UI" w:eastAsia="宋体" w:hAnsi="Segoe UI" w:cs="Segoe UI"/>
+          <w:color w:val="000000"/>
+          <w:kern w:val="0"/>
+          <w:szCs w:val="21"/>
+        </w:rPr>
+        <w:t>expression</w:t>
+      </w:r>
+      <w:r>
+        <w:rPr>
+          <w:rFonts w:ascii="宋体" w:eastAsia="宋体" w:hAnsi="宋体" w:cs="Segoe UI" w:hint="eastAsia"/>
+          <w:color w:val="000000"/>
+          <w:kern w:val="0"/>
+          <w:szCs w:val="21"/>
+        </w:rPr>
+        <w:t>：字符串类型，计算的表达式，支持四则运算以及简单的SQL语句计算，使用${</w:t>
+      </w:r>
+      <w:proofErr w:type="spellStart"/>
+      <w:r>
+        <w:rPr>
+          <w:rFonts w:ascii="宋体" w:eastAsia="宋体" w:hAnsi="宋体" w:cs="Segoe UI" w:hint="eastAsia"/>
+          <w:color w:val="000000"/>
+          <w:kern w:val="0"/>
+          <w:szCs w:val="21"/>
+        </w:rPr>
+        <w:t>propertyName</w:t>
+      </w:r>
+      <w:proofErr w:type="spellEnd"/>
+      <w:r>
+        <w:rPr>
+          <w:rFonts w:ascii="宋体" w:eastAsia="宋体" w:hAnsi="宋体" w:cs="Segoe UI" w:hint="eastAsia"/>
+          <w:color w:val="000000"/>
+          <w:kern w:val="0"/>
+          <w:szCs w:val="21"/>
+        </w:rPr>
+        <w:t>}来做替换符，使用属性</w:t>
+      </w:r>
+      <w:proofErr w:type="spellStart"/>
+      <w:r>
+        <w:rPr>
+          <w:rFonts w:ascii="宋体" w:eastAsia="宋体" w:hAnsi="宋体" w:cs="Segoe UI" w:hint="eastAsia"/>
+          <w:color w:val="000000"/>
+          <w:kern w:val="0"/>
+          <w:szCs w:val="21"/>
+        </w:rPr>
+        <w:t>propertyName</w:t>
+      </w:r>
+      <w:proofErr w:type="spellEnd"/>
+      <w:r>
+        <w:rPr>
+          <w:rFonts w:ascii="宋体" w:eastAsia="宋体" w:hAnsi="宋体" w:cs="Segoe UI" w:hint="eastAsia"/>
+          <w:color w:val="000000"/>
+          <w:kern w:val="0"/>
+          <w:szCs w:val="21"/>
+        </w:rPr>
+        <w:t>的值替换后得到表达式。</w:t>
+      </w:r>
+    </w:p>
+    <w:p>
+      <w:pPr>
+        <w:pStyle w:val="11"/>
+        <w:numPr>
+          <w:ilvl w:val="1"/>
+          <w:numId w:val="2"/>
+        </w:numPr>
+        <w:ind w:firstLineChars="0"/>
+        <w:rPr>
+          <w:rFonts w:ascii="Calibri" w:hAnsi="Calibri" w:cs="Calibri"/>
+        </w:rPr>
+      </w:pPr>
+      <w:r>
+        <w:rPr>
+          <w:rFonts w:ascii="Calibri" w:hAnsi="Calibri" w:cs="Calibri" w:hint="eastAsia"/>
+          <w:szCs w:val="21"/>
+          <w:shd w:val="clear" w:color="auto" w:fill="FFFFFF"/>
+        </w:rPr>
+        <w:t>_</w:t>
+      </w:r>
+      <w:proofErr w:type="spellStart"/>
+      <w:r>
+        <w:rPr>
+          <w:rFonts w:ascii="Calibri" w:hAnsi="Calibri" w:cs="Calibri" w:hint="eastAsia"/>
+          <w:szCs w:val="21"/>
+          <w:shd w:val="clear" w:color="auto" w:fill="FFFFFF"/>
+        </w:rPr>
+        <w:t>taskGroupPropertyName</w:t>
+      </w:r>
+      <w:proofErr w:type="spellEnd"/>
+      <w:r>
+        <w:rPr>
+          <w:rFonts w:ascii="Calibri" w:hAnsi="Calibri" w:cs="Calibri" w:hint="eastAsia"/>
+          <w:szCs w:val="21"/>
+          <w:shd w:val="clear" w:color="auto" w:fill="FFFFFF"/>
+        </w:rPr>
+        <w:t>：字符串类型，作业组属性名，作业组属性类型可以为字符串，数值，保存第一个参数表达式后结果。</w:t>
+      </w:r>
+    </w:p>
+    <w:p>
+      <w:pPr>
+        <w:pStyle w:val="11"/>
+        <w:numPr>
+          <w:ilvl w:val="0"/>
+          <w:numId w:val="2"/>
+        </w:numPr>
+        <w:ind w:firstLineChars="0"/>
+        <w:rPr>
+          <w:rFonts w:ascii="Calibri" w:hAnsi="Calibri" w:cs="Calibri"/>
+        </w:rPr>
+      </w:pPr>
+      <w:r>
+        <w:rPr>
+          <w:rFonts w:ascii="Calibri" w:hAnsi="Calibri" w:cs="Calibri" w:hint="eastAsia"/>
+        </w:rPr>
+        <w:t>注意：</w:t>
+      </w:r>
+    </w:p>
+    <w:p>
+      <w:pPr>
+        <w:pStyle w:val="11"/>
+        <w:ind w:left="840" w:firstLineChars="0" w:firstLine="0"/>
+        <w:rPr>
+          <w:rFonts w:ascii="Calibri" w:hAnsi="Calibri" w:cs="Calibri"/>
+        </w:rPr>
+      </w:pPr>
+      <w:r>
+        <w:rPr>
+          <w:rFonts w:ascii="Calibri" w:hAnsi="Calibri" w:cs="Calibri" w:hint="eastAsia"/>
+        </w:rPr>
+        <w:t>作业组属性名参数不验证正确与否。</w:t>
+      </w:r>
+    </w:p>
+    <w:p>
+      <w:pPr>
+        <w:pStyle w:val="11"/>
+        <w:numPr>
+          <w:ilvl w:val="0"/>
+          <w:numId w:val="2"/>
+        </w:numPr>
+        <w:ind w:firstLineChars="0"/>
+        <w:rPr>
+          <w:rFonts w:ascii="Calibri" w:hAnsi="Calibri" w:cs="Calibri"/>
+        </w:rPr>
+      </w:pPr>
+      <w:r>
+        <w:rPr>
+          <w:rFonts w:ascii="Calibri" w:hAnsi="Calibri" w:cs="Calibri"/>
+        </w:rPr>
+        <w:lastRenderedPageBreak/>
+        <w:t>例子：</w:t>
+      </w:r>
+    </w:p>
+    <w:p>
+      <w:pPr>
+        <w:pStyle w:val="11"/>
+        <w:numPr>
+          <w:ilvl w:val="1"/>
+          <w:numId w:val="2"/>
+        </w:numPr>
+        <w:ind w:firstLineChars="0"/>
+        <w:rPr>
+          <w:rFonts w:ascii="Calibri" w:hAnsi="Calibri" w:cs="Calibri"/>
+        </w:rPr>
+      </w:pPr>
+      <w:r>
+        <w:rPr>
+          <w:rFonts w:ascii="Calibri" w:hAnsi="Calibri" w:cs="Calibri"/>
+          <w:szCs w:val="21"/>
+          <w:shd w:val="clear" w:color="auto" w:fill="FFFFFF"/>
+        </w:rPr>
+        <w:t> </w:t>
+      </w:r>
+      <w:proofErr w:type="spellStart"/>
+      <w:r>
+        <w:rPr>
+          <w:rFonts w:ascii="Calibri" w:hAnsi="Calibri" w:cs="Calibri" w:hint="eastAsia"/>
+          <w:szCs w:val="21"/>
+          <w:shd w:val="clear" w:color="auto" w:fill="FFFFFF"/>
+        </w:rPr>
+        <w:t>CalculationExpression</w:t>
+      </w:r>
+      <w:proofErr w:type="spellEnd"/>
+      <w:r>
+        <w:rPr>
+          <w:rFonts w:ascii="Calibri" w:hAnsi="Calibri" w:cs="Calibri" w:hint="eastAsia"/>
+          <w:szCs w:val="21"/>
+          <w:shd w:val="clear" w:color="auto" w:fill="FFFFFF"/>
+        </w:rPr>
+        <w:t>(</w:t>
+      </w:r>
+      <w:r>
+        <w:rPr>
+          <w:rFonts w:ascii="Calibri" w:hAnsi="Calibri" w:cs="Calibri" w:hint="eastAsia"/>
+          <w:szCs w:val="21"/>
+          <w:shd w:val="clear" w:color="auto" w:fill="FFFFFF"/>
+        </w:rPr>
+        <w:t>“</w:t>
+      </w:r>
+      <w:r>
+        <w:rPr>
+          <w:rFonts w:ascii="Calibri" w:hAnsi="Calibri" w:cs="Calibri" w:hint="eastAsia"/>
+          <w:szCs w:val="21"/>
+          <w:shd w:val="clear" w:color="auto" w:fill="FFFFFF"/>
+        </w:rPr>
+        <w:t>${</w:t>
+      </w:r>
+      <w:r>
+        <w:rPr>
+          <w:rFonts w:ascii="Calibri" w:hAnsi="Calibri" w:cs="Calibri" w:hint="eastAsia"/>
+          <w:szCs w:val="21"/>
+          <w:shd w:val="clear" w:color="auto" w:fill="FFFFFF"/>
+        </w:rPr>
+        <w:t>属性</w:t>
+      </w:r>
+      <w:r>
+        <w:rPr>
+          <w:rFonts w:ascii="Calibri" w:hAnsi="Calibri" w:cs="Calibri" w:hint="eastAsia"/>
+          <w:szCs w:val="21"/>
+          <w:shd w:val="clear" w:color="auto" w:fill="FFFFFF"/>
+        </w:rPr>
+        <w:t>1}+${</w:t>
+      </w:r>
+      <w:r>
+        <w:rPr>
+          <w:rFonts w:ascii="Calibri" w:hAnsi="Calibri" w:cs="Calibri" w:hint="eastAsia"/>
+          <w:szCs w:val="21"/>
+          <w:shd w:val="clear" w:color="auto" w:fill="FFFFFF"/>
+        </w:rPr>
+        <w:t>属性</w:t>
+      </w:r>
+      <w:r>
+        <w:rPr>
+          <w:rFonts w:ascii="Calibri" w:hAnsi="Calibri" w:cs="Calibri" w:hint="eastAsia"/>
+          <w:szCs w:val="21"/>
+          <w:shd w:val="clear" w:color="auto" w:fill="FFFFFF"/>
+        </w:rPr>
+        <w:t>2}</w:t>
+      </w:r>
+      <w:r>
+        <w:rPr>
+          <w:rFonts w:ascii="Calibri" w:hAnsi="Calibri" w:cs="Calibri" w:hint="eastAsia"/>
+          <w:szCs w:val="21"/>
+          <w:shd w:val="clear" w:color="auto" w:fill="FFFFFF"/>
+        </w:rPr>
+        <w:t>”</w:t>
+      </w:r>
+      <w:r>
+        <w:rPr>
+          <w:rFonts w:ascii="Calibri" w:hAnsi="Calibri" w:cs="Calibri" w:hint="eastAsia"/>
+          <w:szCs w:val="21"/>
+          <w:shd w:val="clear" w:color="auto" w:fill="FFFFFF"/>
+        </w:rPr>
+        <w:t>,</w:t>
+      </w:r>
+      <w:proofErr w:type="gramStart"/>
+      <w:r>
+        <w:rPr>
+          <w:rFonts w:ascii="Calibri" w:hAnsi="Calibri" w:cs="Calibri" w:hint="eastAsia"/>
+          <w:szCs w:val="21"/>
+          <w:shd w:val="clear" w:color="auto" w:fill="FFFFFF"/>
+        </w:rPr>
+        <w:t>”</w:t>
+      </w:r>
+      <w:proofErr w:type="gramEnd"/>
+      <w:r>
+        <w:rPr>
+          <w:rFonts w:ascii="Calibri" w:hAnsi="Calibri" w:cs="Calibri" w:hint="eastAsia"/>
+          <w:szCs w:val="21"/>
+          <w:shd w:val="clear" w:color="auto" w:fill="FFFFFF"/>
+        </w:rPr>
+        <w:t>结果属性</w:t>
+      </w:r>
+      <w:proofErr w:type="gramStart"/>
+      <w:r>
+        <w:rPr>
+          <w:rFonts w:ascii="Calibri" w:hAnsi="Calibri" w:cs="Calibri" w:hint="eastAsia"/>
+          <w:szCs w:val="21"/>
+          <w:shd w:val="clear" w:color="auto" w:fill="FFFFFF"/>
+        </w:rPr>
+        <w:t>”</w:t>
+      </w:r>
+      <w:proofErr w:type="gramEnd"/>
+      <w:r>
+        <w:rPr>
+          <w:rFonts w:ascii="Calibri" w:hAnsi="Calibri" w:cs="Calibri" w:hint="eastAsia"/>
+          <w:szCs w:val="21"/>
+          <w:shd w:val="clear" w:color="auto" w:fill="FFFFFF"/>
+        </w:rPr>
+        <w:t>)</w:t>
+      </w:r>
+    </w:p>
+    <w:p>
+      <w:pPr>
+        <w:pStyle w:val="11"/>
+        <w:numPr>
+          <w:ilvl w:val="1"/>
+          <w:numId w:val="2"/>
+        </w:numPr>
+        <w:ind w:firstLineChars="0"/>
+        <w:rPr>
+          <w:rFonts w:ascii="Calibri" w:hAnsi="Calibri" w:cs="Calibri"/>
+        </w:rPr>
+      </w:pPr>
+      <w:proofErr w:type="spellStart"/>
+      <w:r>
+        <w:rPr>
+          <w:rFonts w:ascii="Segoe UI" w:eastAsia="宋体" w:hAnsi="Segoe UI" w:cs="Segoe UI"/>
+          <w:color w:val="000000"/>
+          <w:kern w:val="0"/>
+          <w:szCs w:val="21"/>
+        </w:rPr>
+        <w:t>CalculationExpression</w:t>
+      </w:r>
+      <w:proofErr w:type="spellEnd"/>
+      <w:r>
+        <w:rPr>
+          <w:rFonts w:ascii="Segoe UI" w:eastAsia="宋体" w:hAnsi="Segoe UI" w:cs="Segoe UI"/>
+          <w:color w:val="000000"/>
+          <w:kern w:val="0"/>
+          <w:szCs w:val="21"/>
+        </w:rPr>
+        <w:t>(DATEDIFF( Day, '${</w:t>
+      </w:r>
+      <w:r>
+        <w:rPr>
+          <w:rFonts w:ascii="Segoe UI" w:eastAsia="宋体" w:hAnsi="Segoe UI" w:cs="Segoe UI"/>
+          <w:color w:val="000000"/>
+          <w:kern w:val="0"/>
+          <w:szCs w:val="21"/>
+        </w:rPr>
+        <w:t>本周末</w:t>
+      </w:r>
+      <w:r>
+        <w:rPr>
+          <w:rFonts w:ascii="Segoe UI" w:eastAsia="宋体" w:hAnsi="Segoe UI" w:cs="Segoe UI"/>
+          <w:color w:val="000000"/>
+          <w:kern w:val="0"/>
+          <w:szCs w:val="21"/>
+        </w:rPr>
+        <w:t>}', '${</w:t>
+      </w:r>
+      <w:r>
+        <w:rPr>
+          <w:rFonts w:ascii="Segoe UI" w:eastAsia="宋体" w:hAnsi="Segoe UI" w:cs="Segoe UI"/>
+          <w:color w:val="000000"/>
+          <w:kern w:val="0"/>
+          <w:szCs w:val="21"/>
+        </w:rPr>
+        <w:t>本周初</w:t>
+      </w:r>
+      <w:r>
+        <w:rPr>
+          <w:rFonts w:ascii="Segoe UI" w:eastAsia="宋体" w:hAnsi="Segoe UI" w:cs="Segoe UI"/>
+          <w:color w:val="000000"/>
+          <w:kern w:val="0"/>
+          <w:szCs w:val="21"/>
+        </w:rPr>
+        <w:t>}'),</w:t>
+      </w:r>
+      <w:r>
+        <w:rPr>
+          <w:rFonts w:ascii="Segoe UI" w:eastAsia="宋体" w:hAnsi="Segoe UI" w:cs="Segoe UI"/>
+          <w:color w:val="000000"/>
+          <w:kern w:val="0"/>
+          <w:szCs w:val="21"/>
+        </w:rPr>
+        <w:t>周几</w:t>
+      </w:r>
+      <w:r>
+        <w:rPr>
+          <w:rFonts w:ascii="Segoe UI" w:eastAsia="宋体" w:hAnsi="Segoe UI" w:cs="Segoe UI"/>
+          <w:color w:val="000000"/>
+          <w:kern w:val="0"/>
+          <w:szCs w:val="21"/>
+        </w:rPr>
+        <w:t>);</w:t>
+      </w:r>
+    </w:p>
+    <w:p>
+      <w:pPr>
+        <w:pStyle w:val="11"/>
+        <w:ind w:left="840" w:firstLineChars="0" w:firstLine="0"/>
+        <w:rPr>
+          <w:rFonts w:ascii="Calibri" w:hAnsi="Calibri" w:cs="Calibri"/>
+        </w:rPr>
+      </w:pPr>
+    </w:p>
+    <w:p>
+      <w:pPr>
+        <w:pStyle w:val="11"/>
+        <w:ind w:left="840" w:firstLineChars="0" w:firstLine="0"/>
+        <w:rPr>
+          <w:rFonts w:ascii="Calibri" w:hAnsi="Calibri" w:cs="Calibri"/>
+        </w:rPr>
+      </w:pPr>
     </w:p>
     <w:p>
       <w:pPr>
@@ -26756,6 +28364,155 @@
     </w:lvl>
   </w:abstractNum>
   <w:abstractNum w:abstractNumId="1" w15:restartNumberingAfterBreak="0">
+    <w:nsid w:val="0C815EE0"/>
+    <w:multiLevelType w:val="multilevel"/>
+    <w:tmpl w:val="24AAE11C"/>
+    <w:lvl w:ilvl="0">
+      <w:start w:val="1"/>
+      <w:numFmt w:val="bullet"/>
+      <w:lvlText w:val=""/>
+      <w:lvlJc w:val="left"/>
+      <w:pPr>
+        <w:tabs>
+          <w:tab w:val="num" w:pos="720"/>
+        </w:tabs>
+        <w:ind w:left="720" w:hanging="360"/>
+      </w:pPr>
+      <w:rPr>
+        <w:rFonts w:ascii="Symbol" w:hAnsi="Symbol" w:hint="default"/>
+        <w:sz w:val="20"/>
+      </w:rPr>
+    </w:lvl>
+    <w:lvl w:ilvl="1" w:tentative="1">
+      <w:start w:val="1"/>
+      <w:numFmt w:val="bullet"/>
+      <w:lvlText w:val="o"/>
+      <w:lvlJc w:val="left"/>
+      <w:pPr>
+        <w:tabs>
+          <w:tab w:val="num" w:pos="1440"/>
+        </w:tabs>
+        <w:ind w:left="1440" w:hanging="360"/>
+      </w:pPr>
+      <w:rPr>
+        <w:rFonts w:ascii="Courier New" w:hAnsi="Courier New" w:hint="default"/>
+        <w:sz w:val="20"/>
+      </w:rPr>
+    </w:lvl>
+    <w:lvl w:ilvl="2" w:tentative="1">
+      <w:start w:val="1"/>
+      <w:numFmt w:val="bullet"/>
+      <w:lvlText w:val=""/>
+      <w:lvlJc w:val="left"/>
+      <w:pPr>
+        <w:tabs>
+          <w:tab w:val="num" w:pos="2160"/>
+        </w:tabs>
+        <w:ind w:left="2160" w:hanging="360"/>
+      </w:pPr>
+      <w:rPr>
+        <w:rFonts w:ascii="Wingdings" w:hAnsi="Wingdings" w:hint="default"/>
+        <w:sz w:val="20"/>
+      </w:rPr>
+    </w:lvl>
+    <w:lvl w:ilvl="3" w:tentative="1">
+      <w:start w:val="1"/>
+      <w:numFmt w:val="bullet"/>
+      <w:lvlText w:val=""/>
+      <w:lvlJc w:val="left"/>
+      <w:pPr>
+        <w:tabs>
+          <w:tab w:val="num" w:pos="2880"/>
+        </w:tabs>
+        <w:ind w:left="2880" w:hanging="360"/>
+      </w:pPr>
+      <w:rPr>
+        <w:rFonts w:ascii="Wingdings" w:hAnsi="Wingdings" w:hint="default"/>
+        <w:sz w:val="20"/>
+      </w:rPr>
+    </w:lvl>
+    <w:lvl w:ilvl="4" w:tentative="1">
+      <w:start w:val="1"/>
+      <w:numFmt w:val="bullet"/>
+      <w:lvlText w:val=""/>
+      <w:lvlJc w:val="left"/>
+      <w:pPr>
+        <w:tabs>
+          <w:tab w:val="num" w:pos="3600"/>
+        </w:tabs>
+        <w:ind w:left="3600" w:hanging="360"/>
+      </w:pPr>
+      <w:rPr>
+        <w:rFonts w:ascii="Wingdings" w:hAnsi="Wingdings" w:hint="default"/>
+        <w:sz w:val="20"/>
+      </w:rPr>
+    </w:lvl>
+    <w:lvl w:ilvl="5" w:tentative="1">
+      <w:start w:val="1"/>
+      <w:numFmt w:val="bullet"/>
+      <w:lvlText w:val=""/>
+      <w:lvlJc w:val="left"/>
+      <w:pPr>
+        <w:tabs>
+          <w:tab w:val="num" w:pos="4320"/>
+        </w:tabs>
+        <w:ind w:left="4320" w:hanging="360"/>
+      </w:pPr>
+      <w:rPr>
+        <w:rFonts w:ascii="Wingdings" w:hAnsi="Wingdings" w:hint="default"/>
+        <w:sz w:val="20"/>
+      </w:rPr>
+    </w:lvl>
+    <w:lvl w:ilvl="6" w:tentative="1">
+      <w:start w:val="1"/>
+      <w:numFmt w:val="bullet"/>
+      <w:lvlText w:val=""/>
+      <w:lvlJc w:val="left"/>
+      <w:pPr>
+        <w:tabs>
+          <w:tab w:val="num" w:pos="5040"/>
+        </w:tabs>
+        <w:ind w:left="5040" w:hanging="360"/>
+      </w:pPr>
+      <w:rPr>
+        <w:rFonts w:ascii="Wingdings" w:hAnsi="Wingdings" w:hint="default"/>
+        <w:sz w:val="20"/>
+      </w:rPr>
+    </w:lvl>
+    <w:lvl w:ilvl="7" w:tentative="1">
+      <w:start w:val="1"/>
+      <w:numFmt w:val="bullet"/>
+      <w:lvlText w:val=""/>
+      <w:lvlJc w:val="left"/>
+      <w:pPr>
+        <w:tabs>
+          <w:tab w:val="num" w:pos="5760"/>
+        </w:tabs>
+        <w:ind w:left="5760" w:hanging="360"/>
+      </w:pPr>
+      <w:rPr>
+        <w:rFonts w:ascii="Wingdings" w:hAnsi="Wingdings" w:hint="default"/>
+        <w:sz w:val="20"/>
+      </w:rPr>
+    </w:lvl>
+    <w:lvl w:ilvl="8" w:tentative="1">
+      <w:start w:val="1"/>
+      <w:numFmt w:val="bullet"/>
+      <w:lvlText w:val=""/>
+      <w:lvlJc w:val="left"/>
+      <w:pPr>
+        <w:tabs>
+          <w:tab w:val="num" w:pos="6480"/>
+        </w:tabs>
+        <w:ind w:left="6480" w:hanging="360"/>
+      </w:pPr>
+      <w:rPr>
+        <w:rFonts w:ascii="Wingdings" w:hAnsi="Wingdings" w:hint="default"/>
+        <w:sz w:val="20"/>
+      </w:rPr>
+    </w:lvl>
+  </w:abstractNum>
+  <w:abstractNum w:abstractNumId="2" w15:restartNumberingAfterBreak="0">
     <w:nsid w:val="15D24321"/>
     <w:multiLevelType w:val="multilevel"/>
     <w:tmpl w:val="15D24321"/>
@@ -26841,7 +28598,7 @@
       </w:pPr>
     </w:lvl>
   </w:abstractNum>
-  <w:abstractNum w:abstractNumId="2" w15:restartNumberingAfterBreak="0">
+  <w:abstractNum w:abstractNumId="3" w15:restartNumberingAfterBreak="0">
     <w:nsid w:val="16241EF9"/>
     <w:multiLevelType w:val="multilevel"/>
     <w:tmpl w:val="16241EF9"/>
@@ -26954,7 +28711,7 @@
       </w:rPr>
     </w:lvl>
   </w:abstractNum>
-  <w:abstractNum w:abstractNumId="3" w15:restartNumberingAfterBreak="0">
+  <w:abstractNum w:abstractNumId="4" w15:restartNumberingAfterBreak="0">
     <w:nsid w:val="17635A5F"/>
     <w:multiLevelType w:val="multilevel"/>
     <w:tmpl w:val="17635A5F"/>
@@ -27067,7 +28824,7 @@
       </w:rPr>
     </w:lvl>
   </w:abstractNum>
-  <w:abstractNum w:abstractNumId="4" w15:restartNumberingAfterBreak="0">
+  <w:abstractNum w:abstractNumId="5" w15:restartNumberingAfterBreak="0">
     <w:nsid w:val="2A535F7C"/>
     <w:multiLevelType w:val="multilevel"/>
     <w:tmpl w:val="2A535F7C"/>
@@ -27180,7 +28937,156 @@
       </w:rPr>
     </w:lvl>
   </w:abstractNum>
-  <w:abstractNum w:abstractNumId="5" w15:restartNumberingAfterBreak="0">
+  <w:abstractNum w:abstractNumId="6" w15:restartNumberingAfterBreak="0">
+    <w:nsid w:val="6F7D5366"/>
+    <w:multiLevelType w:val="multilevel"/>
+    <w:tmpl w:val="87763EF8"/>
+    <w:lvl w:ilvl="0">
+      <w:start w:val="1"/>
+      <w:numFmt w:val="bullet"/>
+      <w:lvlText w:val=""/>
+      <w:lvlJc w:val="left"/>
+      <w:pPr>
+        <w:tabs>
+          <w:tab w:val="num" w:pos="720"/>
+        </w:tabs>
+        <w:ind w:left="720" w:hanging="360"/>
+      </w:pPr>
+      <w:rPr>
+        <w:rFonts w:ascii="Symbol" w:hAnsi="Symbol" w:hint="default"/>
+        <w:sz w:val="20"/>
+      </w:rPr>
+    </w:lvl>
+    <w:lvl w:ilvl="1" w:tentative="1">
+      <w:start w:val="1"/>
+      <w:numFmt w:val="bullet"/>
+      <w:lvlText w:val="o"/>
+      <w:lvlJc w:val="left"/>
+      <w:pPr>
+        <w:tabs>
+          <w:tab w:val="num" w:pos="1440"/>
+        </w:tabs>
+        <w:ind w:left="1440" w:hanging="360"/>
+      </w:pPr>
+      <w:rPr>
+        <w:rFonts w:ascii="Courier New" w:hAnsi="Courier New" w:hint="default"/>
+        <w:sz w:val="20"/>
+      </w:rPr>
+    </w:lvl>
+    <w:lvl w:ilvl="2" w:tentative="1">
+      <w:start w:val="1"/>
+      <w:numFmt w:val="bullet"/>
+      <w:lvlText w:val=""/>
+      <w:lvlJc w:val="left"/>
+      <w:pPr>
+        <w:tabs>
+          <w:tab w:val="num" w:pos="2160"/>
+        </w:tabs>
+        <w:ind w:left="2160" w:hanging="360"/>
+      </w:pPr>
+      <w:rPr>
+        <w:rFonts w:ascii="Wingdings" w:hAnsi="Wingdings" w:hint="default"/>
+        <w:sz w:val="20"/>
+      </w:rPr>
+    </w:lvl>
+    <w:lvl w:ilvl="3" w:tentative="1">
+      <w:start w:val="1"/>
+      <w:numFmt w:val="bullet"/>
+      <w:lvlText w:val=""/>
+      <w:lvlJc w:val="left"/>
+      <w:pPr>
+        <w:tabs>
+          <w:tab w:val="num" w:pos="2880"/>
+        </w:tabs>
+        <w:ind w:left="2880" w:hanging="360"/>
+      </w:pPr>
+      <w:rPr>
+        <w:rFonts w:ascii="Wingdings" w:hAnsi="Wingdings" w:hint="default"/>
+        <w:sz w:val="20"/>
+      </w:rPr>
+    </w:lvl>
+    <w:lvl w:ilvl="4" w:tentative="1">
+      <w:start w:val="1"/>
+      <w:numFmt w:val="bullet"/>
+      <w:lvlText w:val=""/>
+      <w:lvlJc w:val="left"/>
+      <w:pPr>
+        <w:tabs>
+          <w:tab w:val="num" w:pos="3600"/>
+        </w:tabs>
+        <w:ind w:left="3600" w:hanging="360"/>
+      </w:pPr>
+      <w:rPr>
+        <w:rFonts w:ascii="Wingdings" w:hAnsi="Wingdings" w:hint="default"/>
+        <w:sz w:val="20"/>
+      </w:rPr>
+    </w:lvl>
+    <w:lvl w:ilvl="5" w:tentative="1">
+      <w:start w:val="1"/>
+      <w:numFmt w:val="bullet"/>
+      <w:lvlText w:val=""/>
+      <w:lvlJc w:val="left"/>
+      <w:pPr>
+        <w:tabs>
+          <w:tab w:val="num" w:pos="4320"/>
+        </w:tabs>
+        <w:ind w:left="4320" w:hanging="360"/>
+      </w:pPr>
+      <w:rPr>
+        <w:rFonts w:ascii="Wingdings" w:hAnsi="Wingdings" w:hint="default"/>
+        <w:sz w:val="20"/>
+      </w:rPr>
+    </w:lvl>
+    <w:lvl w:ilvl="6" w:tentative="1">
+      <w:start w:val="1"/>
+      <w:numFmt w:val="bullet"/>
+      <w:lvlText w:val=""/>
+      <w:lvlJc w:val="left"/>
+      <w:pPr>
+        <w:tabs>
+          <w:tab w:val="num" w:pos="5040"/>
+        </w:tabs>
+        <w:ind w:left="5040" w:hanging="360"/>
+      </w:pPr>
+      <w:rPr>
+        <w:rFonts w:ascii="Wingdings" w:hAnsi="Wingdings" w:hint="default"/>
+        <w:sz w:val="20"/>
+      </w:rPr>
+    </w:lvl>
+    <w:lvl w:ilvl="7" w:tentative="1">
+      <w:start w:val="1"/>
+      <w:numFmt w:val="bullet"/>
+      <w:lvlText w:val=""/>
+      <w:lvlJc w:val="left"/>
+      <w:pPr>
+        <w:tabs>
+          <w:tab w:val="num" w:pos="5760"/>
+        </w:tabs>
+        <w:ind w:left="5760" w:hanging="360"/>
+      </w:pPr>
+      <w:rPr>
+        <w:rFonts w:ascii="Wingdings" w:hAnsi="Wingdings" w:hint="default"/>
+        <w:sz w:val="20"/>
+      </w:rPr>
+    </w:lvl>
+    <w:lvl w:ilvl="8" w:tentative="1">
+      <w:start w:val="1"/>
+      <w:numFmt w:val="bullet"/>
+      <w:lvlText w:val=""/>
+      <w:lvlJc w:val="left"/>
+      <w:pPr>
+        <w:tabs>
+          <w:tab w:val="num" w:pos="6480"/>
+        </w:tabs>
+        <w:ind w:left="6480" w:hanging="360"/>
+      </w:pPr>
+      <w:rPr>
+        <w:rFonts w:ascii="Wingdings" w:hAnsi="Wingdings" w:hint="default"/>
+        <w:sz w:val="20"/>
+      </w:rPr>
+    </w:lvl>
+  </w:abstractNum>
+  <w:abstractNum w:abstractNumId="7" w15:restartNumberingAfterBreak="0">
     <w:nsid w:val="76392C5F"/>
     <w:multiLevelType w:val="multilevel"/>
     <w:tmpl w:val="76392C5F"/>
@@ -27298,16 +29204,16 @@
     </w:lvl>
   </w:abstractNum>
   <w:num w:numId="1">
-    <w:abstractNumId w:val="1"/>
+    <w:abstractNumId w:val="2"/>
   </w:num>
   <w:num w:numId="2">
-    <w:abstractNumId w:val="2"/>
+    <w:abstractNumId w:val="3"/>
   </w:num>
   <w:num w:numId="3">
-    <w:abstractNumId w:val="3"/>
+    <w:abstractNumId w:val="4"/>
   </w:num>
   <w:num w:numId="4">
-    <w:abstractNumId w:val="5"/>
+    <w:abstractNumId w:val="7"/>
     <w:lvlOverride w:ilvl="0"/>
     <w:lvlOverride w:ilvl="1">
       <w:startOverride w:val="1"/>
@@ -27332,10 +29238,16 @@
     </w:lvlOverride>
   </w:num>
   <w:num w:numId="5">
-    <w:abstractNumId w:val="4"/>
+    <w:abstractNumId w:val="5"/>
   </w:num>
   <w:num w:numId="6">
     <w:abstractNumId w:val="0"/>
+  </w:num>
+  <w:num w:numId="7">
+    <w:abstractNumId w:val="1"/>
+  </w:num>
+  <w:num w:numId="8">
+    <w:abstractNumId w:val="6"/>
   </w:num>
 </w:numbering>
 </file>

</xml_diff>